<commit_message>
modified README.md Finalised the report
</commit_message>
<xml_diff>
--- a/presentation/Automatic Essay Grading Report Final.docx
+++ b/presentation/Automatic Essay Grading Report Final.docx
@@ -50,13 +50,53 @@
           <w:rFonts w:ascii="Times New Roman" w:eastAsia="Playfair Display" w:hAnsi="Times New Roman" w:cs="Times New Roman"/>
           <w:b/>
         </w:rPr>
-        <w:t>Pranav Dhakras, Sahil Chelaramani and Jo</w:t>
-      </w:r>
+        <w:t xml:space="preserve">Pranav Dhakras, </w:t>
+      </w:r>
+      <w:proofErr w:type="spellStart"/>
       <w:r>
         <w:rPr>
           <w:rFonts w:ascii="Times New Roman" w:eastAsia="Playfair Display" w:hAnsi="Times New Roman" w:cs="Times New Roman"/>
           <w:b/>
         </w:rPr>
+        <w:t>Sahil</w:t>
+      </w:r>
+      <w:proofErr w:type="spellEnd"/>
+      <w:r>
+        <w:rPr>
+          <w:rFonts w:ascii="Times New Roman" w:eastAsia="Playfair Display" w:hAnsi="Times New Roman" w:cs="Times New Roman"/>
+          <w:b/>
+        </w:rPr>
+        <w:t xml:space="preserve"> </w:t>
+      </w:r>
+      <w:proofErr w:type="spellStart"/>
+      <w:r>
+        <w:rPr>
+          <w:rFonts w:ascii="Times New Roman" w:eastAsia="Playfair Display" w:hAnsi="Times New Roman" w:cs="Times New Roman"/>
+          <w:b/>
+        </w:rPr>
+        <w:t>Chelaramani</w:t>
+      </w:r>
+      <w:proofErr w:type="spellEnd"/>
+      <w:r>
+        <w:rPr>
+          <w:rFonts w:ascii="Times New Roman" w:eastAsia="Playfair Display" w:hAnsi="Times New Roman" w:cs="Times New Roman"/>
+          <w:b/>
+        </w:rPr>
+        <w:t xml:space="preserve"> and </w:t>
+      </w:r>
+      <w:proofErr w:type="spellStart"/>
+      <w:r>
+        <w:rPr>
+          <w:rFonts w:ascii="Times New Roman" w:eastAsia="Playfair Display" w:hAnsi="Times New Roman" w:cs="Times New Roman"/>
+          <w:b/>
+        </w:rPr>
+        <w:t>Jo</w:t>
+      </w:r>
+      <w:r>
+        <w:rPr>
+          <w:rFonts w:ascii="Times New Roman" w:eastAsia="Playfair Display" w:hAnsi="Times New Roman" w:cs="Times New Roman"/>
+          <w:b/>
+        </w:rPr>
         <w:t>s</w:t>
       </w:r>
       <w:r>
@@ -64,7 +104,15 @@
           <w:rFonts w:ascii="Times New Roman" w:eastAsia="Playfair Display" w:hAnsi="Times New Roman" w:cs="Times New Roman"/>
           <w:b/>
         </w:rPr>
-        <w:t xml:space="preserve">yula Gopala </w:t>
+        <w:t>yula</w:t>
+      </w:r>
+      <w:proofErr w:type="spellEnd"/>
+      <w:r>
+        <w:rPr>
+          <w:rFonts w:ascii="Times New Roman" w:eastAsia="Playfair Display" w:hAnsi="Times New Roman" w:cs="Times New Roman"/>
+          <w:b/>
+        </w:rPr>
+        <w:t xml:space="preserve"> Gopala </w:t>
       </w:r>
       <w:r>
         <w:rPr>
@@ -523,7 +571,25 @@
           <w:sz w:val="24"/>
           <w:szCs w:val="24"/>
         </w:rPr>
-        <w:t>ropose to test and tweak multiple popular machine learning techniques such as Support Vector Regressor, Artificial Neural Networks, Random Forests and Boosting on two different sets of</w:t>
+        <w:t xml:space="preserve">ropose to test and tweak multiple popular machine learning techniques such as Support Vector </w:t>
+      </w:r>
+      <w:proofErr w:type="spellStart"/>
+      <w:r>
+        <w:rPr>
+          <w:rFonts w:ascii="Times New Roman" w:eastAsia="Playfair Display" w:hAnsi="Times New Roman" w:cs="Times New Roman"/>
+          <w:sz w:val="24"/>
+          <w:szCs w:val="24"/>
+        </w:rPr>
+        <w:t>Regressor</w:t>
+      </w:r>
+      <w:proofErr w:type="spellEnd"/>
+      <w:r>
+        <w:rPr>
+          <w:rFonts w:ascii="Times New Roman" w:eastAsia="Playfair Display" w:hAnsi="Times New Roman" w:cs="Times New Roman"/>
+          <w:sz w:val="24"/>
+          <w:szCs w:val="24"/>
+        </w:rPr>
+        <w:t>, Artificial Neural Networks, Random Forests and Boosting on two different sets of</w:t>
       </w:r>
       <w:r>
         <w:rPr>
@@ -1002,15 +1068,51 @@
           <w:sz w:val="24"/>
           <w:szCs w:val="20"/>
         </w:rPr>
-        <w:t xml:space="preserve">We used Kaggle’s Automatic Essay Scoring competition dataset to extract features. The </w:t>
-      </w:r>
-      <w:r>
-        <w:rPr>
-          <w:rFonts w:ascii="Times New Roman" w:eastAsia="Playfair Display" w:hAnsi="Times New Roman" w:cs="Times New Roman"/>
-          <w:sz w:val="24"/>
-          <w:szCs w:val="20"/>
-        </w:rPr>
-        <w:t xml:space="preserve">dataset was cleaned and and appropriately </w:t>
+        <w:t xml:space="preserve">We used </w:t>
+      </w:r>
+      <w:proofErr w:type="spellStart"/>
+      <w:r>
+        <w:rPr>
+          <w:rFonts w:ascii="Times New Roman" w:eastAsia="Playfair Display" w:hAnsi="Times New Roman" w:cs="Times New Roman"/>
+          <w:sz w:val="24"/>
+          <w:szCs w:val="20"/>
+        </w:rPr>
+        <w:t>Kaggle’s</w:t>
+      </w:r>
+      <w:proofErr w:type="spellEnd"/>
+      <w:r>
+        <w:rPr>
+          <w:rFonts w:ascii="Times New Roman" w:eastAsia="Playfair Display" w:hAnsi="Times New Roman" w:cs="Times New Roman"/>
+          <w:sz w:val="24"/>
+          <w:szCs w:val="20"/>
+        </w:rPr>
+        <w:t xml:space="preserve"> Automatic Essay Scoring competition dataset to extract features. The </w:t>
+      </w:r>
+      <w:r>
+        <w:rPr>
+          <w:rFonts w:ascii="Times New Roman" w:eastAsia="Playfair Display" w:hAnsi="Times New Roman" w:cs="Times New Roman"/>
+          <w:sz w:val="24"/>
+          <w:szCs w:val="20"/>
+        </w:rPr>
+        <w:t xml:space="preserve">dataset was cleaned and </w:t>
+      </w:r>
+      <w:proofErr w:type="spellStart"/>
+      <w:r>
+        <w:rPr>
+          <w:rFonts w:ascii="Times New Roman" w:eastAsia="Playfair Display" w:hAnsi="Times New Roman" w:cs="Times New Roman"/>
+          <w:sz w:val="24"/>
+          <w:szCs w:val="20"/>
+        </w:rPr>
+        <w:t>and</w:t>
+      </w:r>
+      <w:proofErr w:type="spellEnd"/>
+      <w:r>
+        <w:rPr>
+          <w:rFonts w:ascii="Times New Roman" w:eastAsia="Playfair Display" w:hAnsi="Times New Roman" w:cs="Times New Roman"/>
+          <w:sz w:val="24"/>
+          <w:szCs w:val="20"/>
+        </w:rPr>
+        <w:t xml:space="preserve"> appropriately </w:t>
       </w:r>
       <w:r>
         <w:rPr>
@@ -1034,7 +1136,25 @@
           <w:sz w:val="24"/>
           <w:szCs w:val="20"/>
         </w:rPr>
-        <w:t xml:space="preserve">y libraries, PyEnchant and Vader for spellchecking and sentiment analysis of essays. </w:t>
+        <w:t xml:space="preserve">y libraries, </w:t>
+      </w:r>
+      <w:proofErr w:type="spellStart"/>
+      <w:r>
+        <w:rPr>
+          <w:rFonts w:ascii="Times New Roman" w:eastAsia="Playfair Display" w:hAnsi="Times New Roman" w:cs="Times New Roman"/>
+          <w:sz w:val="24"/>
+          <w:szCs w:val="20"/>
+        </w:rPr>
+        <w:t>PyEnchant</w:t>
+      </w:r>
+      <w:proofErr w:type="spellEnd"/>
+      <w:r>
+        <w:rPr>
+          <w:rFonts w:ascii="Times New Roman" w:eastAsia="Playfair Display" w:hAnsi="Times New Roman" w:cs="Times New Roman"/>
+          <w:sz w:val="24"/>
+          <w:szCs w:val="20"/>
+        </w:rPr>
+        <w:t xml:space="preserve"> and Vader for spellchecking and sentiment analysis of essays. </w:t>
       </w:r>
     </w:p>
     <w:p>
@@ -1347,7 +1467,27 @@
           <w:sz w:val="24"/>
           <w:szCs w:val="20"/>
         </w:rPr>
-        <w:t xml:space="preserve"> The number of words which are present in the english language and have a length above seven. </w:t>
+        <w:t xml:space="preserve"> The number of words which are present in the </w:t>
+      </w:r>
+      <w:proofErr w:type="spellStart"/>
+      <w:proofErr w:type="gramStart"/>
+      <w:r>
+        <w:rPr>
+          <w:rFonts w:ascii="Times New Roman" w:eastAsia="Playfair Display" w:hAnsi="Times New Roman" w:cs="Times New Roman"/>
+          <w:sz w:val="24"/>
+          <w:szCs w:val="20"/>
+        </w:rPr>
+        <w:t>english</w:t>
+      </w:r>
+      <w:proofErr w:type="spellEnd"/>
+      <w:proofErr w:type="gramEnd"/>
+      <w:r>
+        <w:rPr>
+          <w:rFonts w:ascii="Times New Roman" w:eastAsia="Playfair Display" w:hAnsi="Times New Roman" w:cs="Times New Roman"/>
+          <w:sz w:val="24"/>
+          <w:szCs w:val="20"/>
+        </w:rPr>
+        <w:t xml:space="preserve"> language and have a length above seven. </w:t>
       </w:r>
     </w:p>
     <w:p>
@@ -1473,7 +1613,25 @@
           <w:sz w:val="24"/>
           <w:szCs w:val="20"/>
         </w:rPr>
-        <w:t>e number of words that either are not recognized or have possibly been misspelled. We used the PyEnchant library to help us figure this out.</w:t>
+        <w:t xml:space="preserve">e number of words that either are not recognized or have possibly been misspelled. We used the </w:t>
+      </w:r>
+      <w:proofErr w:type="spellStart"/>
+      <w:r>
+        <w:rPr>
+          <w:rFonts w:ascii="Times New Roman" w:eastAsia="Playfair Display" w:hAnsi="Times New Roman" w:cs="Times New Roman"/>
+          <w:sz w:val="24"/>
+          <w:szCs w:val="20"/>
+        </w:rPr>
+        <w:t>PyEnchant</w:t>
+      </w:r>
+      <w:proofErr w:type="spellEnd"/>
+      <w:r>
+        <w:rPr>
+          <w:rFonts w:ascii="Times New Roman" w:eastAsia="Playfair Display" w:hAnsi="Times New Roman" w:cs="Times New Roman"/>
+          <w:sz w:val="24"/>
+          <w:szCs w:val="20"/>
+        </w:rPr>
+        <w:t xml:space="preserve"> library to help us figure this out.</w:t>
       </w:r>
     </w:p>
     <w:p>
@@ -1952,8 +2110,19 @@
           <w:sz w:val="32"/>
           <w:szCs w:val="36"/>
         </w:rPr>
-        <w:t>2.3. GloVe</w:t>
-      </w:r>
+        <w:t xml:space="preserve">2.3. </w:t>
+      </w:r>
+      <w:proofErr w:type="spellStart"/>
+      <w:r>
+        <w:rPr>
+          <w:rFonts w:ascii="Times New Roman" w:eastAsia="Playfair Display" w:hAnsi="Times New Roman" w:cs="Times New Roman"/>
+          <w:b/>
+          <w:sz w:val="32"/>
+          <w:szCs w:val="36"/>
+        </w:rPr>
+        <w:t>GloVe</w:t>
+      </w:r>
+      <w:proofErr w:type="spellEnd"/>
     </w:p>
     <w:p>
       <w:pPr>
@@ -1977,24 +2146,70 @@
           <w:sz w:val="24"/>
           <w:szCs w:val="20"/>
         </w:rPr>
-        <w:t>Another alternative feature representation we came across to represent the essay is known as GloVe.</w:t>
-      </w:r>
-      <w:r>
-        <w:rPr>
-          <w:rFonts w:ascii="Times New Roman" w:eastAsia="Playfair Display" w:hAnsi="Times New Roman" w:cs="Times New Roman"/>
-          <w:sz w:val="24"/>
-          <w:szCs w:val="20"/>
-        </w:rPr>
-        <w:t xml:space="preserve"> GloVe was introduced by Jeffr</w:t>
-      </w:r>
-      <w:r>
-        <w:rPr>
-          <w:rFonts w:ascii="Times New Roman" w:eastAsia="Playfair Display" w:hAnsi="Times New Roman" w:cs="Times New Roman"/>
-          <w:sz w:val="24"/>
-          <w:szCs w:val="20"/>
-        </w:rPr>
-        <w:t>ey Pennington,   Richard Socher</w:t>
-      </w:r>
+        <w:t xml:space="preserve">Another alternative feature representation we came across to represent the essay is known as </w:t>
+      </w:r>
+      <w:proofErr w:type="spellStart"/>
+      <w:r>
+        <w:rPr>
+          <w:rFonts w:ascii="Times New Roman" w:eastAsia="Playfair Display" w:hAnsi="Times New Roman" w:cs="Times New Roman"/>
+          <w:sz w:val="24"/>
+          <w:szCs w:val="20"/>
+        </w:rPr>
+        <w:t>GloVe</w:t>
+      </w:r>
+      <w:proofErr w:type="spellEnd"/>
+      <w:r>
+        <w:rPr>
+          <w:rFonts w:ascii="Times New Roman" w:eastAsia="Playfair Display" w:hAnsi="Times New Roman" w:cs="Times New Roman"/>
+          <w:sz w:val="24"/>
+          <w:szCs w:val="20"/>
+        </w:rPr>
+        <w:t>.</w:t>
+      </w:r>
+      <w:r>
+        <w:rPr>
+          <w:rFonts w:ascii="Times New Roman" w:eastAsia="Playfair Display" w:hAnsi="Times New Roman" w:cs="Times New Roman"/>
+          <w:sz w:val="24"/>
+          <w:szCs w:val="20"/>
+        </w:rPr>
+        <w:t xml:space="preserve"> </w:t>
+      </w:r>
+      <w:proofErr w:type="spellStart"/>
+      <w:r>
+        <w:rPr>
+          <w:rFonts w:ascii="Times New Roman" w:eastAsia="Playfair Display" w:hAnsi="Times New Roman" w:cs="Times New Roman"/>
+          <w:sz w:val="24"/>
+          <w:szCs w:val="20"/>
+        </w:rPr>
+        <w:t>GloVe</w:t>
+      </w:r>
+      <w:proofErr w:type="spellEnd"/>
+      <w:r>
+        <w:rPr>
+          <w:rFonts w:ascii="Times New Roman" w:eastAsia="Playfair Display" w:hAnsi="Times New Roman" w:cs="Times New Roman"/>
+          <w:sz w:val="24"/>
+          <w:szCs w:val="20"/>
+        </w:rPr>
+        <w:t xml:space="preserve"> was introduced by Jeffr</w:t>
+      </w:r>
+      <w:r>
+        <w:rPr>
+          <w:rFonts w:ascii="Times New Roman" w:eastAsia="Playfair Display" w:hAnsi="Times New Roman" w:cs="Times New Roman"/>
+          <w:sz w:val="24"/>
+          <w:szCs w:val="20"/>
+        </w:rPr>
+        <w:t xml:space="preserve">ey Pennington,   Richard </w:t>
+      </w:r>
+      <w:proofErr w:type="spellStart"/>
+      <w:r>
+        <w:rPr>
+          <w:rFonts w:ascii="Times New Roman" w:eastAsia="Playfair Display" w:hAnsi="Times New Roman" w:cs="Times New Roman"/>
+          <w:sz w:val="24"/>
+          <w:szCs w:val="20"/>
+        </w:rPr>
+        <w:t>Socher</w:t>
+      </w:r>
+      <w:proofErr w:type="spellEnd"/>
       <w:r>
         <w:rPr>
           <w:rFonts w:ascii="Times New Roman" w:eastAsia="Playfair Display" w:hAnsi="Times New Roman" w:cs="Times New Roman"/>
@@ -2017,7 +2232,25 @@
           <w:sz w:val="24"/>
           <w:szCs w:val="20"/>
         </w:rPr>
-        <w:t xml:space="preserve"> D. Manning in 2014. GloVe is an unsupervised learning algorithm for obtaining vector representations for words. Training is performed on aggregated global word-word co-occurrence </w:t>
+        <w:t xml:space="preserve"> D. Manning in 2014. </w:t>
+      </w:r>
+      <w:proofErr w:type="spellStart"/>
+      <w:r>
+        <w:rPr>
+          <w:rFonts w:ascii="Times New Roman" w:eastAsia="Playfair Display" w:hAnsi="Times New Roman" w:cs="Times New Roman"/>
+          <w:sz w:val="24"/>
+          <w:szCs w:val="20"/>
+        </w:rPr>
+        <w:t>GloVe</w:t>
+      </w:r>
+      <w:proofErr w:type="spellEnd"/>
+      <w:r>
+        <w:rPr>
+          <w:rFonts w:ascii="Times New Roman" w:eastAsia="Playfair Display" w:hAnsi="Times New Roman" w:cs="Times New Roman"/>
+          <w:sz w:val="24"/>
+          <w:szCs w:val="20"/>
+        </w:rPr>
+        <w:t xml:space="preserve"> is an unsupervised learning algorithm for obtaining vector representations for words. Training is performed on aggregated global word-word co-occurrence </w:t>
       </w:r>
       <w:r>
         <w:rPr>
@@ -2049,15 +2282,51 @@
           <w:sz w:val="24"/>
           <w:szCs w:val="20"/>
         </w:rPr>
-        <w:t>n perform a matrix factorization to get our word vectors. The problem with this approach is that high frequency words tend to heavily affect the similarity measure. The way GloVe gets around this problem is, rather than using the counts directly, it uses t</w:t>
-      </w:r>
-      <w:r>
-        <w:rPr>
-          <w:rFonts w:ascii="Times New Roman" w:eastAsia="Playfair Display" w:hAnsi="Times New Roman" w:cs="Times New Roman"/>
-          <w:sz w:val="24"/>
-          <w:szCs w:val="20"/>
-        </w:rPr>
-        <w:t xml:space="preserve">he ratio of counts.  The training objective of GloVe is to learn word vectors such that their dot product equals the logarithm of the words’ probability of co-occurrence. Owing to the fact that the logarithm of a ratio equals the difference of logarithms, </w:t>
+        <w:t xml:space="preserve">n perform a matrix factorization to get our word vectors. The problem with this approach is that high frequency words tend to heavily affect the similarity measure. The way </w:t>
+      </w:r>
+      <w:proofErr w:type="spellStart"/>
+      <w:r>
+        <w:rPr>
+          <w:rFonts w:ascii="Times New Roman" w:eastAsia="Playfair Display" w:hAnsi="Times New Roman" w:cs="Times New Roman"/>
+          <w:sz w:val="24"/>
+          <w:szCs w:val="20"/>
+        </w:rPr>
+        <w:t>GloVe</w:t>
+      </w:r>
+      <w:proofErr w:type="spellEnd"/>
+      <w:r>
+        <w:rPr>
+          <w:rFonts w:ascii="Times New Roman" w:eastAsia="Playfair Display" w:hAnsi="Times New Roman" w:cs="Times New Roman"/>
+          <w:sz w:val="24"/>
+          <w:szCs w:val="20"/>
+        </w:rPr>
+        <w:t xml:space="preserve"> gets around this problem is, rather than using the counts directly, it uses t</w:t>
+      </w:r>
+      <w:r>
+        <w:rPr>
+          <w:rFonts w:ascii="Times New Roman" w:eastAsia="Playfair Display" w:hAnsi="Times New Roman" w:cs="Times New Roman"/>
+          <w:sz w:val="24"/>
+          <w:szCs w:val="20"/>
+        </w:rPr>
+        <w:t xml:space="preserve">he ratio of counts.  The training objective of </w:t>
+      </w:r>
+      <w:proofErr w:type="spellStart"/>
+      <w:r>
+        <w:rPr>
+          <w:rFonts w:ascii="Times New Roman" w:eastAsia="Playfair Display" w:hAnsi="Times New Roman" w:cs="Times New Roman"/>
+          <w:sz w:val="24"/>
+          <w:szCs w:val="20"/>
+        </w:rPr>
+        <w:t>GloVe</w:t>
+      </w:r>
+      <w:proofErr w:type="spellEnd"/>
+      <w:r>
+        <w:rPr>
+          <w:rFonts w:ascii="Times New Roman" w:eastAsia="Playfair Display" w:hAnsi="Times New Roman" w:cs="Times New Roman"/>
+          <w:sz w:val="24"/>
+          <w:szCs w:val="20"/>
+        </w:rPr>
+        <w:t xml:space="preserve"> is to learn word vectors such that their dot product equals the logarithm of the words’ probability of co-occurrence. Owing to the fact that the logarithm of a ratio equals the difference of logarithms, </w:t>
       </w:r>
       <w:r>
         <w:rPr>
@@ -2101,6 +2370,8 @@
           <w:szCs w:val="36"/>
         </w:rPr>
       </w:pPr>
+      <w:bookmarkStart w:id="1" w:name="_GoBack"/>
+      <w:bookmarkEnd w:id="1"/>
       <w:r>
         <w:rPr>
           <w:rFonts w:ascii="Times New Roman" w:eastAsia="Playfair Display" w:hAnsi="Times New Roman" w:cs="Times New Roman"/>
@@ -3064,8 +3335,18 @@
           <w:sz w:val="24"/>
           <w:szCs w:val="20"/>
         </w:rPr>
-        <w:t>ython library SciKit</w:t>
-      </w:r>
+        <w:t xml:space="preserve">ython library </w:t>
+      </w:r>
+      <w:proofErr w:type="spellStart"/>
+      <w:r>
+        <w:rPr>
+          <w:rFonts w:ascii="Times New Roman" w:eastAsia="Playfair Display" w:hAnsi="Times New Roman" w:cs="Times New Roman"/>
+          <w:sz w:val="24"/>
+          <w:szCs w:val="20"/>
+        </w:rPr>
+        <w:t>SciKit</w:t>
+      </w:r>
+      <w:proofErr w:type="spellEnd"/>
       <w:r>
         <w:rPr>
           <w:rFonts w:ascii="Times New Roman" w:eastAsia="Playfair Display" w:hAnsi="Times New Roman" w:cs="Times New Roman"/>
@@ -3226,15 +3507,33 @@
           <w:sz w:val="24"/>
           <w:szCs w:val="20"/>
         </w:rPr>
-        <w:t>f node represent a class label (in case of classification) or a value (in case of regression). Tree learning is invariant under scaling and various other transformations of feature values, is robust to inclusion of irrelevant features, and produces inspect</w:t>
-      </w:r>
-      <w:r>
-        <w:rPr>
-          <w:rFonts w:ascii="Times New Roman" w:eastAsia="Playfair Display" w:hAnsi="Times New Roman" w:cs="Times New Roman"/>
-          <w:sz w:val="24"/>
-          <w:szCs w:val="20"/>
-        </w:rPr>
-        <w:t xml:space="preserve">able models. However, decision trees by themselves tend to </w:t>
+        <w:t xml:space="preserve">f node represent a class label (in case of classification) or a value (in case of regression). Tree learning is invariant under scaling and various other transformations of feature values, is robust to inclusion of irrelevant features, and produces </w:t>
+      </w:r>
+      <w:proofErr w:type="spellStart"/>
+      <w:r>
+        <w:rPr>
+          <w:rFonts w:ascii="Times New Roman" w:eastAsia="Playfair Display" w:hAnsi="Times New Roman" w:cs="Times New Roman"/>
+          <w:sz w:val="24"/>
+          <w:szCs w:val="20"/>
+        </w:rPr>
+        <w:t>inspect</w:t>
+      </w:r>
+      <w:r>
+        <w:rPr>
+          <w:rFonts w:ascii="Times New Roman" w:eastAsia="Playfair Display" w:hAnsi="Times New Roman" w:cs="Times New Roman"/>
+          <w:sz w:val="24"/>
+          <w:szCs w:val="20"/>
+        </w:rPr>
+        <w:t>able</w:t>
+      </w:r>
+      <w:proofErr w:type="spellEnd"/>
+      <w:r>
+        <w:rPr>
+          <w:rFonts w:ascii="Times New Roman" w:eastAsia="Playfair Display" w:hAnsi="Times New Roman" w:cs="Times New Roman"/>
+          <w:sz w:val="24"/>
+          <w:szCs w:val="20"/>
+        </w:rPr>
+        <w:t xml:space="preserve"> models. However, decision trees by themselves tend to </w:t>
       </w:r>
       <w:r>
         <w:rPr>
@@ -3498,31 +3797,43 @@
           <w:sz w:val="24"/>
           <w:szCs w:val="24"/>
         </w:rPr>
-        <w:t>s. Given a training set X = x1, ..., xn</w:t>
-      </w:r>
+        <w:t>s. Given a training set X = x1</w:t>
+      </w:r>
+      <w:proofErr w:type="gramStart"/>
       <w:r>
         <w:rPr>
           <w:rFonts w:ascii="Times New Roman" w:hAnsi="Times New Roman" w:cs="Times New Roman"/>
           <w:sz w:val="24"/>
           <w:szCs w:val="24"/>
         </w:rPr>
+        <w:t>, ...,</w:t>
+      </w:r>
+      <w:proofErr w:type="gramEnd"/>
+      <w:r>
+        <w:rPr>
+          <w:rFonts w:ascii="Times New Roman" w:hAnsi="Times New Roman" w:cs="Times New Roman"/>
+          <w:sz w:val="24"/>
+          <w:szCs w:val="24"/>
+        </w:rPr>
         <w:t xml:space="preserve"> </w:t>
       </w:r>
+      <w:proofErr w:type="spellStart"/>
       <w:r>
         <w:rPr>
           <w:rFonts w:ascii="Times New Roman" w:hAnsi="Times New Roman" w:cs="Times New Roman"/>
           <w:sz w:val="24"/>
           <w:szCs w:val="24"/>
         </w:rPr>
-        <w:t>with responses Y = y1, ..., y</w:t>
-      </w:r>
+        <w:t>xn</w:t>
+      </w:r>
+      <w:proofErr w:type="spellEnd"/>
       <w:r>
         <w:rPr>
           <w:rFonts w:ascii="Times New Roman" w:hAnsi="Times New Roman" w:cs="Times New Roman"/>
           <w:sz w:val="24"/>
           <w:szCs w:val="24"/>
         </w:rPr>
-        <w:t>n , bagging repeated ( B times) selects a random sample with replacement of the training set and fits trees to thes</w:t>
+        <w:t xml:space="preserve"> </w:t>
       </w:r>
       <w:r>
         <w:rPr>
@@ -3530,6 +3841,40 @@
           <w:sz w:val="24"/>
           <w:szCs w:val="24"/>
         </w:rPr>
+        <w:t xml:space="preserve">with responses Y = y1, ..., </w:t>
+      </w:r>
+      <w:proofErr w:type="spellStart"/>
+      <w:r>
+        <w:rPr>
+          <w:rFonts w:ascii="Times New Roman" w:hAnsi="Times New Roman" w:cs="Times New Roman"/>
+          <w:sz w:val="24"/>
+          <w:szCs w:val="24"/>
+        </w:rPr>
+        <w:t>y</w:t>
+      </w:r>
+      <w:r>
+        <w:rPr>
+          <w:rFonts w:ascii="Times New Roman" w:hAnsi="Times New Roman" w:cs="Times New Roman"/>
+          <w:sz w:val="24"/>
+          <w:szCs w:val="24"/>
+        </w:rPr>
+        <w:t>n</w:t>
+      </w:r>
+      <w:proofErr w:type="spellEnd"/>
+      <w:r>
+        <w:rPr>
+          <w:rFonts w:ascii="Times New Roman" w:hAnsi="Times New Roman" w:cs="Times New Roman"/>
+          <w:sz w:val="24"/>
+          <w:szCs w:val="24"/>
+        </w:rPr>
+        <w:t xml:space="preserve"> , bagging repeated ( B times) selects a random sample with replacement of the training set and fits trees to thes</w:t>
+      </w:r>
+      <w:r>
+        <w:rPr>
+          <w:rFonts w:ascii="Times New Roman" w:hAnsi="Times New Roman" w:cs="Times New Roman"/>
+          <w:sz w:val="24"/>
+          <w:szCs w:val="24"/>
+        </w:rPr>
         <w:t>e samples:</w:t>
       </w:r>
     </w:p>
@@ -3548,7 +3893,25 @@
           <w:sz w:val="24"/>
           <w:szCs w:val="24"/>
         </w:rPr>
-        <w:t>For b = 1, ..., B :</w:t>
+        <w:t>For b = 1</w:t>
+      </w:r>
+      <w:proofErr w:type="gramStart"/>
+      <w:r>
+        <w:rPr>
+          <w:rFonts w:ascii="Times New Roman" w:hAnsi="Times New Roman" w:cs="Times New Roman"/>
+          <w:sz w:val="24"/>
+          <w:szCs w:val="24"/>
+        </w:rPr>
+        <w:t>, ...,</w:t>
+      </w:r>
+      <w:proofErr w:type="gramEnd"/>
+      <w:r>
+        <w:rPr>
+          <w:rFonts w:ascii="Times New Roman" w:hAnsi="Times New Roman" w:cs="Times New Roman"/>
+          <w:sz w:val="24"/>
+          <w:szCs w:val="24"/>
+        </w:rPr>
+        <w:t xml:space="preserve"> B :</w:t>
       </w:r>
     </w:p>
     <w:p>
@@ -3566,7 +3929,25 @@
           <w:sz w:val="24"/>
           <w:szCs w:val="24"/>
         </w:rPr>
-        <w:t>1. Sample, with replacement, n training examples from X , Y ; call these X b , Y b .</w:t>
+        <w:t xml:space="preserve">1. Sample, with replacement, n training examples from </w:t>
+      </w:r>
+      <w:proofErr w:type="gramStart"/>
+      <w:r>
+        <w:rPr>
+          <w:rFonts w:ascii="Times New Roman" w:hAnsi="Times New Roman" w:cs="Times New Roman"/>
+          <w:sz w:val="24"/>
+          <w:szCs w:val="24"/>
+        </w:rPr>
+        <w:t>X ,</w:t>
+      </w:r>
+      <w:proofErr w:type="gramEnd"/>
+      <w:r>
+        <w:rPr>
+          <w:rFonts w:ascii="Times New Roman" w:hAnsi="Times New Roman" w:cs="Times New Roman"/>
+          <w:sz w:val="24"/>
+          <w:szCs w:val="24"/>
+        </w:rPr>
+        <w:t xml:space="preserve"> Y ; call these X b , Y b .</w:t>
       </w:r>
     </w:p>
     <w:p>
@@ -3584,7 +3965,25 @@
           <w:sz w:val="24"/>
           <w:szCs w:val="24"/>
         </w:rPr>
-        <w:t>2. Train a decision or regression tree f b on X b , Y b .</w:t>
+        <w:t xml:space="preserve">2. Train a decision or regression tree f b on X </w:t>
+      </w:r>
+      <w:proofErr w:type="gramStart"/>
+      <w:r>
+        <w:rPr>
+          <w:rFonts w:ascii="Times New Roman" w:hAnsi="Times New Roman" w:cs="Times New Roman"/>
+          <w:sz w:val="24"/>
+          <w:szCs w:val="24"/>
+        </w:rPr>
+        <w:t>b ,</w:t>
+      </w:r>
+      <w:proofErr w:type="gramEnd"/>
+      <w:r>
+        <w:rPr>
+          <w:rFonts w:ascii="Times New Roman" w:hAnsi="Times New Roman" w:cs="Times New Roman"/>
+          <w:sz w:val="24"/>
+          <w:szCs w:val="24"/>
+        </w:rPr>
+        <w:t xml:space="preserve"> Y b .</w:t>
       </w:r>
     </w:p>
     <w:p>
@@ -4065,7 +4464,21 @@
         <w:rPr>
           <w:i w:val="0"/>
         </w:rPr>
-        <w:t>: Idea of Boosting algorithm</w:t>
+        <w:t xml:space="preserve">: Idea of </w:t>
+      </w:r>
+      <w:proofErr w:type="gramStart"/>
+      <w:r>
+        <w:rPr>
+          <w:i w:val="0"/>
+        </w:rPr>
+        <w:t>Boosting</w:t>
+      </w:r>
+      <w:proofErr w:type="gramEnd"/>
+      <w:r>
+        <w:rPr>
+          <w:i w:val="0"/>
+        </w:rPr>
+        <w:t xml:space="preserve"> algorithm</w:t>
       </w:r>
     </w:p>
     <w:p>
@@ -4102,12 +4515,21 @@
           <w:sz w:val="24"/>
         </w:rPr>
       </w:pPr>
-      <w:r>
-        <w:rPr>
-          <w:rFonts w:ascii="Times New Roman" w:hAnsi="Times New Roman" w:cs="Times New Roman"/>
-          <w:sz w:val="24"/>
-        </w:rPr>
-        <w:t>AdaBoost (Adaptive Boosting)</w:t>
+      <w:proofErr w:type="spellStart"/>
+      <w:r>
+        <w:rPr>
+          <w:rFonts w:ascii="Times New Roman" w:hAnsi="Times New Roman" w:cs="Times New Roman"/>
+          <w:sz w:val="24"/>
+        </w:rPr>
+        <w:t>AdaBoost</w:t>
+      </w:r>
+      <w:proofErr w:type="spellEnd"/>
+      <w:r>
+        <w:rPr>
+          <w:rFonts w:ascii="Times New Roman" w:hAnsi="Times New Roman" w:cs="Times New Roman"/>
+          <w:sz w:val="24"/>
+        </w:rPr>
+        <w:t xml:space="preserve"> (Adaptive Boosting)</w:t>
       </w:r>
     </w:p>
     <w:p>
@@ -4144,6 +4566,7 @@
           <w:sz w:val="24"/>
         </w:rPr>
       </w:pPr>
+      <w:proofErr w:type="spellStart"/>
       <w:r>
         <w:rPr>
           <w:rFonts w:ascii="Times New Roman" w:hAnsi="Times New Roman" w:cs="Times New Roman"/>
@@ -4151,20 +4574,37 @@
         </w:rPr>
         <w:t>XGBoost</w:t>
       </w:r>
-    </w:p>
-    <w:p>
-      <w:pPr>
-        <w:rPr>
-          <w:rFonts w:ascii="Times New Roman" w:hAnsi="Times New Roman" w:cs="Times New Roman"/>
-          <w:sz w:val="24"/>
-        </w:rPr>
-      </w:pPr>
-      <w:r>
-        <w:rPr>
-          <w:rFonts w:ascii="Times New Roman" w:hAnsi="Times New Roman" w:cs="Times New Roman"/>
-          <w:sz w:val="24"/>
-        </w:rPr>
-        <w:t xml:space="preserve">In this paper we have used Adaboost. </w:t>
+      <w:proofErr w:type="spellEnd"/>
+    </w:p>
+    <w:p>
+      <w:pPr>
+        <w:rPr>
+          <w:rFonts w:ascii="Times New Roman" w:hAnsi="Times New Roman" w:cs="Times New Roman"/>
+          <w:sz w:val="24"/>
+        </w:rPr>
+      </w:pPr>
+      <w:r>
+        <w:rPr>
+          <w:rFonts w:ascii="Times New Roman" w:hAnsi="Times New Roman" w:cs="Times New Roman"/>
+          <w:sz w:val="24"/>
+        </w:rPr>
+        <w:t xml:space="preserve">In this paper we have used </w:t>
+      </w:r>
+      <w:proofErr w:type="spellStart"/>
+      <w:r>
+        <w:rPr>
+          <w:rFonts w:ascii="Times New Roman" w:hAnsi="Times New Roman" w:cs="Times New Roman"/>
+          <w:sz w:val="24"/>
+        </w:rPr>
+        <w:t>Adaboost</w:t>
+      </w:r>
+      <w:proofErr w:type="spellEnd"/>
+      <w:r>
+        <w:rPr>
+          <w:rFonts w:ascii="Times New Roman" w:hAnsi="Times New Roman" w:cs="Times New Roman"/>
+          <w:sz w:val="24"/>
+        </w:rPr>
+        <w:t xml:space="preserve">. </w:t>
       </w:r>
     </w:p>
     <w:p>
@@ -4520,7 +4960,25 @@
           <w:sz w:val="24"/>
           <w:szCs w:val="20"/>
         </w:rPr>
-        <w:t xml:space="preserve">s it has already seen before. In theory RNNs are perfect to capture long term dependencies, but don’t perform as well as the size of N increases. Bengio et al (2014) go into the details about why they don’t work as well. An </w:t>
+        <w:t xml:space="preserve">s it has already seen before. In theory RNNs are perfect to capture long term dependencies, but don’t perform as well as the size of N increases. </w:t>
+      </w:r>
+      <w:proofErr w:type="spellStart"/>
+      <w:r>
+        <w:rPr>
+          <w:rFonts w:ascii="Times New Roman" w:eastAsia="Playfair Display" w:hAnsi="Times New Roman" w:cs="Times New Roman"/>
+          <w:sz w:val="24"/>
+          <w:szCs w:val="20"/>
+        </w:rPr>
+        <w:t>Bengio</w:t>
+      </w:r>
+      <w:proofErr w:type="spellEnd"/>
+      <w:r>
+        <w:rPr>
+          <w:rFonts w:ascii="Times New Roman" w:eastAsia="Playfair Display" w:hAnsi="Times New Roman" w:cs="Times New Roman"/>
+          <w:sz w:val="24"/>
+          <w:szCs w:val="20"/>
+        </w:rPr>
+        <w:t xml:space="preserve"> et al (2014) go into the details about why they don’t work as well. An </w:t>
       </w:r>
       <w:r>
         <w:rPr>
@@ -4774,37 +5232,101 @@
           <w:sz w:val="24"/>
         </w:rPr>
       </w:pPr>
-      <w:r>
-        <w:rPr>
-          <w:rFonts w:ascii="Times New Roman" w:eastAsia="Playfair Display" w:hAnsi="Times New Roman" w:cs="Times New Roman"/>
-          <w:sz w:val="24"/>
-          <w:szCs w:val="20"/>
-        </w:rPr>
-        <w:t>SciKit Learn library’s implementation of SVR was used. It was tested with three kernels, linear, RBF and</w:t>
-      </w:r>
-      <w:r>
-        <w:rPr>
-          <w:rFonts w:ascii="Times New Roman" w:eastAsia="Playfair Display" w:hAnsi="Times New Roman" w:cs="Times New Roman"/>
-          <w:sz w:val="24"/>
-          <w:szCs w:val="20"/>
-        </w:rPr>
-        <w:t xml:space="preserve"> polynomial. For Random Forest regression we have compared our implementation with that of SciKit Learn libra</w:t>
-      </w:r>
-      <w:r>
-        <w:rPr>
-          <w:rFonts w:ascii="Times New Roman" w:eastAsia="Playfair Display" w:hAnsi="Times New Roman" w:cs="Times New Roman"/>
-          <w:sz w:val="24"/>
-          <w:szCs w:val="20"/>
-        </w:rPr>
-        <w:t>ry. SciKit Learn Random Forest R</w:t>
-      </w:r>
-      <w:r>
-        <w:rPr>
-          <w:rFonts w:ascii="Times New Roman" w:eastAsia="Playfair Display" w:hAnsi="Times New Roman" w:cs="Times New Roman"/>
-          <w:sz w:val="24"/>
-          <w:szCs w:val="20"/>
-        </w:rPr>
-        <w:t>egressor was test with 10 and 50 trees for both feature sets. Our own implementation of Random Forest was testing b</w:t>
+      <w:proofErr w:type="spellStart"/>
+      <w:r>
+        <w:rPr>
+          <w:rFonts w:ascii="Times New Roman" w:eastAsia="Playfair Display" w:hAnsi="Times New Roman" w:cs="Times New Roman"/>
+          <w:sz w:val="24"/>
+          <w:szCs w:val="20"/>
+        </w:rPr>
+        <w:t>SciKit</w:t>
+      </w:r>
+      <w:proofErr w:type="spellEnd"/>
+      <w:r>
+        <w:rPr>
+          <w:rFonts w:ascii="Times New Roman" w:eastAsia="Playfair Display" w:hAnsi="Times New Roman" w:cs="Times New Roman"/>
+          <w:sz w:val="24"/>
+          <w:szCs w:val="20"/>
+        </w:rPr>
+        <w:t xml:space="preserve"> Learn library’s implementation of SVR was used. It was tested with three kernels, linear, RBF and</w:t>
+      </w:r>
+      <w:r>
+        <w:rPr>
+          <w:rFonts w:ascii="Times New Roman" w:eastAsia="Playfair Display" w:hAnsi="Times New Roman" w:cs="Times New Roman"/>
+          <w:sz w:val="24"/>
+          <w:szCs w:val="20"/>
+        </w:rPr>
+        <w:t xml:space="preserve"> polynomial. For Random Forest regression we have compared our implementation with that of </w:t>
+      </w:r>
+      <w:proofErr w:type="spellStart"/>
+      <w:r>
+        <w:rPr>
+          <w:rFonts w:ascii="Times New Roman" w:eastAsia="Playfair Display" w:hAnsi="Times New Roman" w:cs="Times New Roman"/>
+          <w:sz w:val="24"/>
+          <w:szCs w:val="20"/>
+        </w:rPr>
+        <w:t>SciKit</w:t>
+      </w:r>
+      <w:proofErr w:type="spellEnd"/>
+      <w:r>
+        <w:rPr>
+          <w:rFonts w:ascii="Times New Roman" w:eastAsia="Playfair Display" w:hAnsi="Times New Roman" w:cs="Times New Roman"/>
+          <w:sz w:val="24"/>
+          <w:szCs w:val="20"/>
+        </w:rPr>
+        <w:t xml:space="preserve"> Learn libra</w:t>
+      </w:r>
+      <w:r>
+        <w:rPr>
+          <w:rFonts w:ascii="Times New Roman" w:eastAsia="Playfair Display" w:hAnsi="Times New Roman" w:cs="Times New Roman"/>
+          <w:sz w:val="24"/>
+          <w:szCs w:val="20"/>
+        </w:rPr>
+        <w:t xml:space="preserve">ry. </w:t>
+      </w:r>
+      <w:proofErr w:type="spellStart"/>
+      <w:r>
+        <w:rPr>
+          <w:rFonts w:ascii="Times New Roman" w:eastAsia="Playfair Display" w:hAnsi="Times New Roman" w:cs="Times New Roman"/>
+          <w:sz w:val="24"/>
+          <w:szCs w:val="20"/>
+        </w:rPr>
+        <w:t>SciKit</w:t>
+      </w:r>
+      <w:proofErr w:type="spellEnd"/>
+      <w:r>
+        <w:rPr>
+          <w:rFonts w:ascii="Times New Roman" w:eastAsia="Playfair Display" w:hAnsi="Times New Roman" w:cs="Times New Roman"/>
+          <w:sz w:val="24"/>
+          <w:szCs w:val="20"/>
+        </w:rPr>
+        <w:t xml:space="preserve"> Learn Random Forest </w:t>
+      </w:r>
+      <w:proofErr w:type="spellStart"/>
+      <w:r>
+        <w:rPr>
+          <w:rFonts w:ascii="Times New Roman" w:eastAsia="Playfair Display" w:hAnsi="Times New Roman" w:cs="Times New Roman"/>
+          <w:sz w:val="24"/>
+          <w:szCs w:val="20"/>
+        </w:rPr>
+        <w:t>R</w:t>
+      </w:r>
+      <w:r>
+        <w:rPr>
+          <w:rFonts w:ascii="Times New Roman" w:eastAsia="Playfair Display" w:hAnsi="Times New Roman" w:cs="Times New Roman"/>
+          <w:sz w:val="24"/>
+          <w:szCs w:val="20"/>
+        </w:rPr>
+        <w:t>egressor</w:t>
+      </w:r>
+      <w:proofErr w:type="spellEnd"/>
+      <w:r>
+        <w:rPr>
+          <w:rFonts w:ascii="Times New Roman" w:eastAsia="Playfair Display" w:hAnsi="Times New Roman" w:cs="Times New Roman"/>
+          <w:sz w:val="24"/>
+          <w:szCs w:val="20"/>
+        </w:rPr>
+        <w:t xml:space="preserve"> was test with 10 and 50 trees for both feature sets. Our own implementation of Random Forest was testing b</w:t>
       </w:r>
       <w:r>
         <w:rPr>
@@ -4848,7 +5370,25 @@
           <w:sz w:val="24"/>
           <w:szCs w:val="20"/>
         </w:rPr>
-        <w:t xml:space="preserve">An LSTM implementation from the TensorFlow library was also tested against both feature sets. The number of hidden layers for LSTM were </w:t>
+        <w:t xml:space="preserve">An LSTM implementation from the </w:t>
+      </w:r>
+      <w:proofErr w:type="spellStart"/>
+      <w:r>
+        <w:rPr>
+          <w:rFonts w:ascii="Times New Roman" w:eastAsia="Playfair Display" w:hAnsi="Times New Roman" w:cs="Times New Roman"/>
+          <w:sz w:val="24"/>
+          <w:szCs w:val="20"/>
+        </w:rPr>
+        <w:t>TensorFlow</w:t>
+      </w:r>
+      <w:proofErr w:type="spellEnd"/>
+      <w:r>
+        <w:rPr>
+          <w:rFonts w:ascii="Times New Roman" w:eastAsia="Playfair Display" w:hAnsi="Times New Roman" w:cs="Times New Roman"/>
+          <w:sz w:val="24"/>
+          <w:szCs w:val="20"/>
+        </w:rPr>
+        <w:t xml:space="preserve"> library was also tested against both feature sets. The number of hidden layers for LSTM were </w:t>
       </w:r>
       <w:r>
         <w:rPr>
@@ -4884,7 +5424,61 @@
           <w:sz w:val="24"/>
           <w:szCs w:val="20"/>
         </w:rPr>
-        <w:t>Finally, we have also tested the AdaBoost boosting algorithm from SciKit learn for boosting the results of multiple decision trees (again from SciKit Learn).</w:t>
+        <w:t xml:space="preserve">Finally, we have also tested the </w:t>
+      </w:r>
+      <w:proofErr w:type="spellStart"/>
+      <w:r>
+        <w:rPr>
+          <w:rFonts w:ascii="Times New Roman" w:eastAsia="Playfair Display" w:hAnsi="Times New Roman" w:cs="Times New Roman"/>
+          <w:sz w:val="24"/>
+          <w:szCs w:val="20"/>
+        </w:rPr>
+        <w:t>AdaBoost</w:t>
+      </w:r>
+      <w:proofErr w:type="spellEnd"/>
+      <w:r>
+        <w:rPr>
+          <w:rFonts w:ascii="Times New Roman" w:eastAsia="Playfair Display" w:hAnsi="Times New Roman" w:cs="Times New Roman"/>
+          <w:sz w:val="24"/>
+          <w:szCs w:val="20"/>
+        </w:rPr>
+        <w:t xml:space="preserve"> boosting algorithm from </w:t>
+      </w:r>
+      <w:proofErr w:type="spellStart"/>
+      <w:r>
+        <w:rPr>
+          <w:rFonts w:ascii="Times New Roman" w:eastAsia="Playfair Display" w:hAnsi="Times New Roman" w:cs="Times New Roman"/>
+          <w:sz w:val="24"/>
+          <w:szCs w:val="20"/>
+        </w:rPr>
+        <w:t>SciKit</w:t>
+      </w:r>
+      <w:proofErr w:type="spellEnd"/>
+      <w:r>
+        <w:rPr>
+          <w:rFonts w:ascii="Times New Roman" w:eastAsia="Playfair Display" w:hAnsi="Times New Roman" w:cs="Times New Roman"/>
+          <w:sz w:val="24"/>
+          <w:szCs w:val="20"/>
+        </w:rPr>
+        <w:t xml:space="preserve"> learn for boosting the results of multiple decision trees (again from </w:t>
+      </w:r>
+      <w:proofErr w:type="spellStart"/>
+      <w:r>
+        <w:rPr>
+          <w:rFonts w:ascii="Times New Roman" w:eastAsia="Playfair Display" w:hAnsi="Times New Roman" w:cs="Times New Roman"/>
+          <w:sz w:val="24"/>
+          <w:szCs w:val="20"/>
+        </w:rPr>
+        <w:t>SciKit</w:t>
+      </w:r>
+      <w:proofErr w:type="spellEnd"/>
+      <w:r>
+        <w:rPr>
+          <w:rFonts w:ascii="Times New Roman" w:eastAsia="Playfair Display" w:hAnsi="Times New Roman" w:cs="Times New Roman"/>
+          <w:sz w:val="24"/>
+          <w:szCs w:val="20"/>
+        </w:rPr>
+        <w:t xml:space="preserve"> Learn).</w:t>
       </w:r>
     </w:p>
     <w:p>
@@ -5034,12 +5628,14 @@
                 <w:rFonts w:ascii="Times New Roman" w:hAnsi="Times New Roman" w:cs="Times New Roman"/>
               </w:rPr>
             </w:pPr>
+            <w:proofErr w:type="spellStart"/>
             <w:r>
               <w:rPr>
                 <w:rFonts w:ascii="Times New Roman" w:eastAsia="Playfair Display" w:hAnsi="Times New Roman" w:cs="Times New Roman"/>
               </w:rPr>
               <w:t>Params</w:t>
             </w:r>
+            <w:proofErr w:type="spellEnd"/>
           </w:p>
         </w:tc>
         <w:tc>
@@ -5117,11 +5713,19 @@
                 <w:rFonts w:ascii="Times New Roman" w:hAnsi="Times New Roman" w:cs="Times New Roman"/>
               </w:rPr>
             </w:pPr>
-            <w:r>
-              <w:rPr>
-                <w:rFonts w:ascii="Times New Roman" w:eastAsia="Playfair Display" w:hAnsi="Times New Roman" w:cs="Times New Roman"/>
-              </w:rPr>
-              <w:t>SciKit - SVR</w:t>
+            <w:proofErr w:type="spellStart"/>
+            <w:r>
+              <w:rPr>
+                <w:rFonts w:ascii="Times New Roman" w:eastAsia="Playfair Display" w:hAnsi="Times New Roman" w:cs="Times New Roman"/>
+              </w:rPr>
+              <w:t>SciKit</w:t>
+            </w:r>
+            <w:proofErr w:type="spellEnd"/>
+            <w:r>
+              <w:rPr>
+                <w:rFonts w:ascii="Times New Roman" w:eastAsia="Playfair Display" w:hAnsi="Times New Roman" w:cs="Times New Roman"/>
+              </w:rPr>
+              <w:t xml:space="preserve"> - SVR</w:t>
             </w:r>
           </w:p>
         </w:tc>
@@ -5227,11 +5831,19 @@
                 <w:rFonts w:ascii="Times New Roman" w:hAnsi="Times New Roman" w:cs="Times New Roman"/>
               </w:rPr>
             </w:pPr>
-            <w:r>
-              <w:rPr>
-                <w:rFonts w:ascii="Times New Roman" w:eastAsia="Playfair Display" w:hAnsi="Times New Roman" w:cs="Times New Roman"/>
-              </w:rPr>
-              <w:t>SciKit - SVR</w:t>
+            <w:proofErr w:type="spellStart"/>
+            <w:r>
+              <w:rPr>
+                <w:rFonts w:ascii="Times New Roman" w:eastAsia="Playfair Display" w:hAnsi="Times New Roman" w:cs="Times New Roman"/>
+              </w:rPr>
+              <w:t>SciKit</w:t>
+            </w:r>
+            <w:proofErr w:type="spellEnd"/>
+            <w:r>
+              <w:rPr>
+                <w:rFonts w:ascii="Times New Roman" w:eastAsia="Playfair Display" w:hAnsi="Times New Roman" w:cs="Times New Roman"/>
+              </w:rPr>
+              <w:t xml:space="preserve"> - SVR</w:t>
             </w:r>
           </w:p>
         </w:tc>
@@ -5337,11 +5949,19 @@
                 <w:rFonts w:ascii="Times New Roman" w:hAnsi="Times New Roman" w:cs="Times New Roman"/>
               </w:rPr>
             </w:pPr>
-            <w:r>
-              <w:rPr>
-                <w:rFonts w:ascii="Times New Roman" w:eastAsia="Playfair Display" w:hAnsi="Times New Roman" w:cs="Times New Roman"/>
-              </w:rPr>
-              <w:t>SciKit - SVR</w:t>
+            <w:proofErr w:type="spellStart"/>
+            <w:r>
+              <w:rPr>
+                <w:rFonts w:ascii="Times New Roman" w:eastAsia="Playfair Display" w:hAnsi="Times New Roman" w:cs="Times New Roman"/>
+              </w:rPr>
+              <w:t>SciKit</w:t>
+            </w:r>
+            <w:proofErr w:type="spellEnd"/>
+            <w:r>
+              <w:rPr>
+                <w:rFonts w:ascii="Times New Roman" w:eastAsia="Playfair Display" w:hAnsi="Times New Roman" w:cs="Times New Roman"/>
+              </w:rPr>
+              <w:t xml:space="preserve"> - SVR</w:t>
             </w:r>
           </w:p>
         </w:tc>
@@ -5447,12 +6067,28 @@
                 <w:rFonts w:ascii="Times New Roman" w:hAnsi="Times New Roman" w:cs="Times New Roman"/>
               </w:rPr>
             </w:pPr>
-            <w:r>
-              <w:rPr>
-                <w:rFonts w:ascii="Times New Roman" w:eastAsia="Playfair Display" w:hAnsi="Times New Roman" w:cs="Times New Roman"/>
-              </w:rPr>
-              <w:t>SciKit - RandomForestRegressor</w:t>
-            </w:r>
+            <w:proofErr w:type="spellStart"/>
+            <w:r>
+              <w:rPr>
+                <w:rFonts w:ascii="Times New Roman" w:eastAsia="Playfair Display" w:hAnsi="Times New Roman" w:cs="Times New Roman"/>
+              </w:rPr>
+              <w:t>SciKit</w:t>
+            </w:r>
+            <w:proofErr w:type="spellEnd"/>
+            <w:r>
+              <w:rPr>
+                <w:rFonts w:ascii="Times New Roman" w:eastAsia="Playfair Display" w:hAnsi="Times New Roman" w:cs="Times New Roman"/>
+              </w:rPr>
+              <w:t xml:space="preserve"> - </w:t>
+            </w:r>
+            <w:proofErr w:type="spellStart"/>
+            <w:r>
+              <w:rPr>
+                <w:rFonts w:ascii="Times New Roman" w:eastAsia="Playfair Display" w:hAnsi="Times New Roman" w:cs="Times New Roman"/>
+              </w:rPr>
+              <w:t>RandomForestRegressor</w:t>
+            </w:r>
+            <w:proofErr w:type="spellEnd"/>
           </w:p>
         </w:tc>
         <w:tc>
@@ -5557,12 +6193,28 @@
                 <w:rFonts w:ascii="Times New Roman" w:hAnsi="Times New Roman" w:cs="Times New Roman"/>
               </w:rPr>
             </w:pPr>
-            <w:r>
-              <w:rPr>
-                <w:rFonts w:ascii="Times New Roman" w:eastAsia="Playfair Display" w:hAnsi="Times New Roman" w:cs="Times New Roman"/>
-              </w:rPr>
-              <w:t>SciKit - RandomForestRegressor</w:t>
-            </w:r>
+            <w:proofErr w:type="spellStart"/>
+            <w:r>
+              <w:rPr>
+                <w:rFonts w:ascii="Times New Roman" w:eastAsia="Playfair Display" w:hAnsi="Times New Roman" w:cs="Times New Roman"/>
+              </w:rPr>
+              <w:t>SciKit</w:t>
+            </w:r>
+            <w:proofErr w:type="spellEnd"/>
+            <w:r>
+              <w:rPr>
+                <w:rFonts w:ascii="Times New Roman" w:eastAsia="Playfair Display" w:hAnsi="Times New Roman" w:cs="Times New Roman"/>
+              </w:rPr>
+              <w:t xml:space="preserve"> - </w:t>
+            </w:r>
+            <w:proofErr w:type="spellStart"/>
+            <w:r>
+              <w:rPr>
+                <w:rFonts w:ascii="Times New Roman" w:eastAsia="Playfair Display" w:hAnsi="Times New Roman" w:cs="Times New Roman"/>
+              </w:rPr>
+              <w:t>RandomForestRegressor</w:t>
+            </w:r>
+            <w:proofErr w:type="spellEnd"/>
           </w:p>
         </w:tc>
         <w:tc>
@@ -5671,8 +6323,16 @@
               <w:rPr>
                 <w:rFonts w:ascii="Times New Roman" w:eastAsia="Playfair Display" w:hAnsi="Times New Roman" w:cs="Times New Roman"/>
               </w:rPr>
-              <w:t>Our RandomForest</w:t>
-            </w:r>
+              <w:t xml:space="preserve">Our </w:t>
+            </w:r>
+            <w:proofErr w:type="spellStart"/>
+            <w:r>
+              <w:rPr>
+                <w:rFonts w:ascii="Times New Roman" w:eastAsia="Playfair Display" w:hAnsi="Times New Roman" w:cs="Times New Roman"/>
+              </w:rPr>
+              <w:t>RandomForest</w:t>
+            </w:r>
+            <w:proofErr w:type="spellEnd"/>
           </w:p>
         </w:tc>
         <w:tc>
@@ -5698,7 +6358,21 @@
               <w:rPr>
                 <w:rFonts w:ascii="Times New Roman" w:eastAsia="Playfair Display" w:hAnsi="Times New Roman" w:cs="Times New Roman"/>
               </w:rPr>
-              <w:t>trees = 10 min_data = 10</w:t>
+              <w:t xml:space="preserve">trees = 10 </w:t>
+            </w:r>
+            <w:proofErr w:type="spellStart"/>
+            <w:r>
+              <w:rPr>
+                <w:rFonts w:ascii="Times New Roman" w:eastAsia="Playfair Display" w:hAnsi="Times New Roman" w:cs="Times New Roman"/>
+              </w:rPr>
+              <w:t>min_data</w:t>
+            </w:r>
+            <w:proofErr w:type="spellEnd"/>
+            <w:r>
+              <w:rPr>
+                <w:rFonts w:ascii="Times New Roman" w:eastAsia="Playfair Display" w:hAnsi="Times New Roman" w:cs="Times New Roman"/>
+              </w:rPr>
+              <w:t xml:space="preserve"> = 10</w:t>
             </w:r>
           </w:p>
         </w:tc>
@@ -5781,8 +6455,16 @@
               <w:rPr>
                 <w:rFonts w:ascii="Times New Roman" w:eastAsia="Playfair Display" w:hAnsi="Times New Roman" w:cs="Times New Roman"/>
               </w:rPr>
-              <w:t>Our RandomForest</w:t>
-            </w:r>
+              <w:t xml:space="preserve">Our </w:t>
+            </w:r>
+            <w:proofErr w:type="spellStart"/>
+            <w:r>
+              <w:rPr>
+                <w:rFonts w:ascii="Times New Roman" w:eastAsia="Playfair Display" w:hAnsi="Times New Roman" w:cs="Times New Roman"/>
+              </w:rPr>
+              <w:t>RandomForest</w:t>
+            </w:r>
+            <w:proofErr w:type="spellEnd"/>
           </w:p>
         </w:tc>
         <w:tc>
@@ -5808,7 +6490,21 @@
               <w:rPr>
                 <w:rFonts w:ascii="Times New Roman" w:eastAsia="Playfair Display" w:hAnsi="Times New Roman" w:cs="Times New Roman"/>
               </w:rPr>
-              <w:t>trees = 50 min_data = 10</w:t>
+              <w:t xml:space="preserve">trees = 50 </w:t>
+            </w:r>
+            <w:proofErr w:type="spellStart"/>
+            <w:r>
+              <w:rPr>
+                <w:rFonts w:ascii="Times New Roman" w:eastAsia="Playfair Display" w:hAnsi="Times New Roman" w:cs="Times New Roman"/>
+              </w:rPr>
+              <w:t>min_data</w:t>
+            </w:r>
+            <w:proofErr w:type="spellEnd"/>
+            <w:r>
+              <w:rPr>
+                <w:rFonts w:ascii="Times New Roman" w:eastAsia="Playfair Display" w:hAnsi="Times New Roman" w:cs="Times New Roman"/>
+              </w:rPr>
+              <w:t xml:space="preserve"> = 10</w:t>
             </w:r>
           </w:p>
         </w:tc>
@@ -5891,8 +6587,16 @@
               <w:rPr>
                 <w:rFonts w:ascii="Times New Roman" w:eastAsia="Playfair Display" w:hAnsi="Times New Roman" w:cs="Times New Roman"/>
               </w:rPr>
-              <w:t>Our RandomForest</w:t>
-            </w:r>
+              <w:t xml:space="preserve">Our </w:t>
+            </w:r>
+            <w:proofErr w:type="spellStart"/>
+            <w:r>
+              <w:rPr>
+                <w:rFonts w:ascii="Times New Roman" w:eastAsia="Playfair Display" w:hAnsi="Times New Roman" w:cs="Times New Roman"/>
+              </w:rPr>
+              <w:t>RandomForest</w:t>
+            </w:r>
+            <w:proofErr w:type="spellEnd"/>
           </w:p>
         </w:tc>
         <w:tc>
@@ -5918,7 +6622,21 @@
               <w:rPr>
                 <w:rFonts w:ascii="Times New Roman" w:eastAsia="Playfair Display" w:hAnsi="Times New Roman" w:cs="Times New Roman"/>
               </w:rPr>
-              <w:t>trees = 10 min_data = 30</w:t>
+              <w:t xml:space="preserve">trees = 10 </w:t>
+            </w:r>
+            <w:proofErr w:type="spellStart"/>
+            <w:r>
+              <w:rPr>
+                <w:rFonts w:ascii="Times New Roman" w:eastAsia="Playfair Display" w:hAnsi="Times New Roman" w:cs="Times New Roman"/>
+              </w:rPr>
+              <w:t>min_data</w:t>
+            </w:r>
+            <w:proofErr w:type="spellEnd"/>
+            <w:r>
+              <w:rPr>
+                <w:rFonts w:ascii="Times New Roman" w:eastAsia="Playfair Display" w:hAnsi="Times New Roman" w:cs="Times New Roman"/>
+              </w:rPr>
+              <w:t xml:space="preserve"> = 30</w:t>
             </w:r>
           </w:p>
         </w:tc>
@@ -6001,8 +6719,16 @@
               <w:rPr>
                 <w:rFonts w:ascii="Times New Roman" w:eastAsia="Playfair Display" w:hAnsi="Times New Roman" w:cs="Times New Roman"/>
               </w:rPr>
-              <w:t>Our RandomForest</w:t>
-            </w:r>
+              <w:t xml:space="preserve">Our </w:t>
+            </w:r>
+            <w:proofErr w:type="spellStart"/>
+            <w:r>
+              <w:rPr>
+                <w:rFonts w:ascii="Times New Roman" w:eastAsia="Playfair Display" w:hAnsi="Times New Roman" w:cs="Times New Roman"/>
+              </w:rPr>
+              <w:t>RandomForest</w:t>
+            </w:r>
+            <w:proofErr w:type="spellEnd"/>
           </w:p>
         </w:tc>
         <w:tc>
@@ -6028,7 +6754,21 @@
               <w:rPr>
                 <w:rFonts w:ascii="Times New Roman" w:eastAsia="Playfair Display" w:hAnsi="Times New Roman" w:cs="Times New Roman"/>
               </w:rPr>
-              <w:t>trees = 50 min_data = 30</w:t>
+              <w:t xml:space="preserve">trees = 50 </w:t>
+            </w:r>
+            <w:proofErr w:type="spellStart"/>
+            <w:r>
+              <w:rPr>
+                <w:rFonts w:ascii="Times New Roman" w:eastAsia="Playfair Display" w:hAnsi="Times New Roman" w:cs="Times New Roman"/>
+              </w:rPr>
+              <w:t>min_data</w:t>
+            </w:r>
+            <w:proofErr w:type="spellEnd"/>
+            <w:r>
+              <w:rPr>
+                <w:rFonts w:ascii="Times New Roman" w:eastAsia="Playfair Display" w:hAnsi="Times New Roman" w:cs="Times New Roman"/>
+              </w:rPr>
+              <w:t xml:space="preserve"> = 30</w:t>
             </w:r>
           </w:p>
         </w:tc>
@@ -6438,12 +7178,28 @@
                 <w:rFonts w:ascii="Times New Roman" w:hAnsi="Times New Roman" w:cs="Times New Roman"/>
               </w:rPr>
             </w:pPr>
-            <w:r>
-              <w:rPr>
-                <w:rFonts w:ascii="Times New Roman" w:eastAsia="Playfair Display" w:hAnsi="Times New Roman" w:cs="Times New Roman"/>
-              </w:rPr>
-              <w:t>AdaBoost + DecisionTrees</w:t>
-            </w:r>
+            <w:proofErr w:type="spellStart"/>
+            <w:r>
+              <w:rPr>
+                <w:rFonts w:ascii="Times New Roman" w:eastAsia="Playfair Display" w:hAnsi="Times New Roman" w:cs="Times New Roman"/>
+              </w:rPr>
+              <w:t>AdaBoost</w:t>
+            </w:r>
+            <w:proofErr w:type="spellEnd"/>
+            <w:r>
+              <w:rPr>
+                <w:rFonts w:ascii="Times New Roman" w:eastAsia="Playfair Display" w:hAnsi="Times New Roman" w:cs="Times New Roman"/>
+              </w:rPr>
+              <w:t xml:space="preserve"> + </w:t>
+            </w:r>
+            <w:proofErr w:type="spellStart"/>
+            <w:r>
+              <w:rPr>
+                <w:rFonts w:ascii="Times New Roman" w:eastAsia="Playfair Display" w:hAnsi="Times New Roman" w:cs="Times New Roman"/>
+              </w:rPr>
+              <w:t>DecisionTrees</w:t>
+            </w:r>
+            <w:proofErr w:type="spellEnd"/>
           </w:p>
         </w:tc>
         <w:tc>
@@ -6465,11 +7221,19 @@
                 <w:rFonts w:ascii="Times New Roman" w:hAnsi="Times New Roman" w:cs="Times New Roman"/>
               </w:rPr>
             </w:pPr>
-            <w:r>
-              <w:rPr>
-                <w:rFonts w:ascii="Times New Roman" w:eastAsia="Playfair Display" w:hAnsi="Times New Roman" w:cs="Times New Roman"/>
-              </w:rPr>
-              <w:t>max_depth = 1</w:t>
+            <w:proofErr w:type="spellStart"/>
+            <w:r>
+              <w:rPr>
+                <w:rFonts w:ascii="Times New Roman" w:eastAsia="Playfair Display" w:hAnsi="Times New Roman" w:cs="Times New Roman"/>
+              </w:rPr>
+              <w:t>max_depth</w:t>
+            </w:r>
+            <w:proofErr w:type="spellEnd"/>
+            <w:r>
+              <w:rPr>
+                <w:rFonts w:ascii="Times New Roman" w:eastAsia="Playfair Display" w:hAnsi="Times New Roman" w:cs="Times New Roman"/>
+              </w:rPr>
+              <w:t xml:space="preserve"> = 1</w:t>
             </w:r>
           </w:p>
         </w:tc>
@@ -6548,12 +7312,28 @@
                 <w:rFonts w:ascii="Times New Roman" w:hAnsi="Times New Roman" w:cs="Times New Roman"/>
               </w:rPr>
             </w:pPr>
-            <w:r>
-              <w:rPr>
-                <w:rFonts w:ascii="Times New Roman" w:eastAsia="Playfair Display" w:hAnsi="Times New Roman" w:cs="Times New Roman"/>
-              </w:rPr>
-              <w:t>AdaBoost + DecisionTrees</w:t>
-            </w:r>
+            <w:proofErr w:type="spellStart"/>
+            <w:r>
+              <w:rPr>
+                <w:rFonts w:ascii="Times New Roman" w:eastAsia="Playfair Display" w:hAnsi="Times New Roman" w:cs="Times New Roman"/>
+              </w:rPr>
+              <w:t>AdaBoost</w:t>
+            </w:r>
+            <w:proofErr w:type="spellEnd"/>
+            <w:r>
+              <w:rPr>
+                <w:rFonts w:ascii="Times New Roman" w:eastAsia="Playfair Display" w:hAnsi="Times New Roman" w:cs="Times New Roman"/>
+              </w:rPr>
+              <w:t xml:space="preserve"> + </w:t>
+            </w:r>
+            <w:proofErr w:type="spellStart"/>
+            <w:r>
+              <w:rPr>
+                <w:rFonts w:ascii="Times New Roman" w:eastAsia="Playfair Display" w:hAnsi="Times New Roman" w:cs="Times New Roman"/>
+              </w:rPr>
+              <w:t>DecisionTrees</w:t>
+            </w:r>
+            <w:proofErr w:type="spellEnd"/>
           </w:p>
         </w:tc>
         <w:tc>
@@ -6575,11 +7355,19 @@
                 <w:rFonts w:ascii="Times New Roman" w:hAnsi="Times New Roman" w:cs="Times New Roman"/>
               </w:rPr>
             </w:pPr>
-            <w:r>
-              <w:rPr>
-                <w:rFonts w:ascii="Times New Roman" w:eastAsia="Playfair Display" w:hAnsi="Times New Roman" w:cs="Times New Roman"/>
-              </w:rPr>
-              <w:t>max_depth = 3</w:t>
+            <w:proofErr w:type="spellStart"/>
+            <w:r>
+              <w:rPr>
+                <w:rFonts w:ascii="Times New Roman" w:eastAsia="Playfair Display" w:hAnsi="Times New Roman" w:cs="Times New Roman"/>
+              </w:rPr>
+              <w:t>max_depth</w:t>
+            </w:r>
+            <w:proofErr w:type="spellEnd"/>
+            <w:r>
+              <w:rPr>
+                <w:rFonts w:ascii="Times New Roman" w:eastAsia="Playfair Display" w:hAnsi="Times New Roman" w:cs="Times New Roman"/>
+              </w:rPr>
+              <w:t xml:space="preserve"> = 3</w:t>
             </w:r>
           </w:p>
         </w:tc>
@@ -6658,12 +7446,28 @@
                 <w:rFonts w:ascii="Times New Roman" w:hAnsi="Times New Roman" w:cs="Times New Roman"/>
               </w:rPr>
             </w:pPr>
-            <w:r>
-              <w:rPr>
-                <w:rFonts w:ascii="Times New Roman" w:eastAsia="Playfair Display" w:hAnsi="Times New Roman" w:cs="Times New Roman"/>
-              </w:rPr>
-              <w:t>AdaBoost + DecisionTrees</w:t>
-            </w:r>
+            <w:proofErr w:type="spellStart"/>
+            <w:r>
+              <w:rPr>
+                <w:rFonts w:ascii="Times New Roman" w:eastAsia="Playfair Display" w:hAnsi="Times New Roman" w:cs="Times New Roman"/>
+              </w:rPr>
+              <w:t>AdaBoost</w:t>
+            </w:r>
+            <w:proofErr w:type="spellEnd"/>
+            <w:r>
+              <w:rPr>
+                <w:rFonts w:ascii="Times New Roman" w:eastAsia="Playfair Display" w:hAnsi="Times New Roman" w:cs="Times New Roman"/>
+              </w:rPr>
+              <w:t xml:space="preserve"> + </w:t>
+            </w:r>
+            <w:proofErr w:type="spellStart"/>
+            <w:r>
+              <w:rPr>
+                <w:rFonts w:ascii="Times New Roman" w:eastAsia="Playfair Display" w:hAnsi="Times New Roman" w:cs="Times New Roman"/>
+              </w:rPr>
+              <w:t>DecisionTrees</w:t>
+            </w:r>
+            <w:proofErr w:type="spellEnd"/>
           </w:p>
         </w:tc>
         <w:tc>
@@ -6685,11 +7489,19 @@
                 <w:rFonts w:ascii="Times New Roman" w:hAnsi="Times New Roman" w:cs="Times New Roman"/>
               </w:rPr>
             </w:pPr>
-            <w:r>
-              <w:rPr>
-                <w:rFonts w:ascii="Times New Roman" w:eastAsia="Playfair Display" w:hAnsi="Times New Roman" w:cs="Times New Roman"/>
-              </w:rPr>
-              <w:t>max_depth = 9</w:t>
+            <w:proofErr w:type="spellStart"/>
+            <w:r>
+              <w:rPr>
+                <w:rFonts w:ascii="Times New Roman" w:eastAsia="Playfair Display" w:hAnsi="Times New Roman" w:cs="Times New Roman"/>
+              </w:rPr>
+              <w:t>max_depth</w:t>
+            </w:r>
+            <w:proofErr w:type="spellEnd"/>
+            <w:r>
+              <w:rPr>
+                <w:rFonts w:ascii="Times New Roman" w:eastAsia="Playfair Display" w:hAnsi="Times New Roman" w:cs="Times New Roman"/>
+              </w:rPr>
+              <w:t xml:space="preserve"> = 9</w:t>
             </w:r>
           </w:p>
         </w:tc>
@@ -6854,11 +7666,19 @@
                 <w:rFonts w:ascii="Times New Roman" w:hAnsi="Times New Roman" w:cs="Times New Roman"/>
               </w:rPr>
             </w:pPr>
-            <w:r>
-              <w:rPr>
-                <w:rFonts w:ascii="Times New Roman" w:eastAsia="Playfair Display" w:hAnsi="Times New Roman" w:cs="Times New Roman"/>
-              </w:rPr>
-              <w:t>SciKit - SVR</w:t>
+            <w:proofErr w:type="spellStart"/>
+            <w:r>
+              <w:rPr>
+                <w:rFonts w:ascii="Times New Roman" w:eastAsia="Playfair Display" w:hAnsi="Times New Roman" w:cs="Times New Roman"/>
+              </w:rPr>
+              <w:t>SciKit</w:t>
+            </w:r>
+            <w:proofErr w:type="spellEnd"/>
+            <w:r>
+              <w:rPr>
+                <w:rFonts w:ascii="Times New Roman" w:eastAsia="Playfair Display" w:hAnsi="Times New Roman" w:cs="Times New Roman"/>
+              </w:rPr>
+              <w:t xml:space="preserve"> - SVR</w:t>
             </w:r>
           </w:p>
         </w:tc>
@@ -6964,11 +7784,19 @@
                 <w:rFonts w:ascii="Times New Roman" w:hAnsi="Times New Roman" w:cs="Times New Roman"/>
               </w:rPr>
             </w:pPr>
-            <w:r>
-              <w:rPr>
-                <w:rFonts w:ascii="Times New Roman" w:eastAsia="Playfair Display" w:hAnsi="Times New Roman" w:cs="Times New Roman"/>
-              </w:rPr>
-              <w:t>SciKit - SVR</w:t>
+            <w:proofErr w:type="spellStart"/>
+            <w:r>
+              <w:rPr>
+                <w:rFonts w:ascii="Times New Roman" w:eastAsia="Playfair Display" w:hAnsi="Times New Roman" w:cs="Times New Roman"/>
+              </w:rPr>
+              <w:t>SciKit</w:t>
+            </w:r>
+            <w:proofErr w:type="spellEnd"/>
+            <w:r>
+              <w:rPr>
+                <w:rFonts w:ascii="Times New Roman" w:eastAsia="Playfair Display" w:hAnsi="Times New Roman" w:cs="Times New Roman"/>
+              </w:rPr>
+              <w:t xml:space="preserve"> - SVR</w:t>
             </w:r>
           </w:p>
         </w:tc>
@@ -7074,11 +7902,19 @@
                 <w:rFonts w:ascii="Times New Roman" w:hAnsi="Times New Roman" w:cs="Times New Roman"/>
               </w:rPr>
             </w:pPr>
-            <w:r>
-              <w:rPr>
-                <w:rFonts w:ascii="Times New Roman" w:eastAsia="Playfair Display" w:hAnsi="Times New Roman" w:cs="Times New Roman"/>
-              </w:rPr>
-              <w:t>SciKit - SVR</w:t>
+            <w:proofErr w:type="spellStart"/>
+            <w:r>
+              <w:rPr>
+                <w:rFonts w:ascii="Times New Roman" w:eastAsia="Playfair Display" w:hAnsi="Times New Roman" w:cs="Times New Roman"/>
+              </w:rPr>
+              <w:t>SciKit</w:t>
+            </w:r>
+            <w:proofErr w:type="spellEnd"/>
+            <w:r>
+              <w:rPr>
+                <w:rFonts w:ascii="Times New Roman" w:eastAsia="Playfair Display" w:hAnsi="Times New Roman" w:cs="Times New Roman"/>
+              </w:rPr>
+              <w:t xml:space="preserve"> - SVR</w:t>
             </w:r>
           </w:p>
         </w:tc>
@@ -7184,12 +8020,28 @@
                 <w:rFonts w:ascii="Times New Roman" w:hAnsi="Times New Roman" w:cs="Times New Roman"/>
               </w:rPr>
             </w:pPr>
-            <w:r>
-              <w:rPr>
-                <w:rFonts w:ascii="Times New Roman" w:eastAsia="Playfair Display" w:hAnsi="Times New Roman" w:cs="Times New Roman"/>
-              </w:rPr>
-              <w:t>SciKit - RandomForestRegressor</w:t>
-            </w:r>
+            <w:proofErr w:type="spellStart"/>
+            <w:r>
+              <w:rPr>
+                <w:rFonts w:ascii="Times New Roman" w:eastAsia="Playfair Display" w:hAnsi="Times New Roman" w:cs="Times New Roman"/>
+              </w:rPr>
+              <w:t>SciKit</w:t>
+            </w:r>
+            <w:proofErr w:type="spellEnd"/>
+            <w:r>
+              <w:rPr>
+                <w:rFonts w:ascii="Times New Roman" w:eastAsia="Playfair Display" w:hAnsi="Times New Roman" w:cs="Times New Roman"/>
+              </w:rPr>
+              <w:t xml:space="preserve"> - </w:t>
+            </w:r>
+            <w:proofErr w:type="spellStart"/>
+            <w:r>
+              <w:rPr>
+                <w:rFonts w:ascii="Times New Roman" w:eastAsia="Playfair Display" w:hAnsi="Times New Roman" w:cs="Times New Roman"/>
+              </w:rPr>
+              <w:t>RandomForestRegressor</w:t>
+            </w:r>
+            <w:proofErr w:type="spellEnd"/>
           </w:p>
         </w:tc>
         <w:tc>
@@ -7294,12 +8146,28 @@
                 <w:rFonts w:ascii="Times New Roman" w:hAnsi="Times New Roman" w:cs="Times New Roman"/>
               </w:rPr>
             </w:pPr>
-            <w:r>
-              <w:rPr>
-                <w:rFonts w:ascii="Times New Roman" w:eastAsia="Playfair Display" w:hAnsi="Times New Roman" w:cs="Times New Roman"/>
-              </w:rPr>
-              <w:t>SciKit - RandomForestRegressor</w:t>
-            </w:r>
+            <w:proofErr w:type="spellStart"/>
+            <w:r>
+              <w:rPr>
+                <w:rFonts w:ascii="Times New Roman" w:eastAsia="Playfair Display" w:hAnsi="Times New Roman" w:cs="Times New Roman"/>
+              </w:rPr>
+              <w:t>SciKit</w:t>
+            </w:r>
+            <w:proofErr w:type="spellEnd"/>
+            <w:r>
+              <w:rPr>
+                <w:rFonts w:ascii="Times New Roman" w:eastAsia="Playfair Display" w:hAnsi="Times New Roman" w:cs="Times New Roman"/>
+              </w:rPr>
+              <w:t xml:space="preserve"> - </w:t>
+            </w:r>
+            <w:proofErr w:type="spellStart"/>
+            <w:r>
+              <w:rPr>
+                <w:rFonts w:ascii="Times New Roman" w:eastAsia="Playfair Display" w:hAnsi="Times New Roman" w:cs="Times New Roman"/>
+              </w:rPr>
+              <w:t>RandomForestRegressor</w:t>
+            </w:r>
+            <w:proofErr w:type="spellEnd"/>
           </w:p>
         </w:tc>
         <w:tc>
@@ -7408,8 +8276,16 @@
               <w:rPr>
                 <w:rFonts w:ascii="Times New Roman" w:eastAsia="Playfair Display" w:hAnsi="Times New Roman" w:cs="Times New Roman"/>
               </w:rPr>
-              <w:t>Our RandomForest</w:t>
-            </w:r>
+              <w:t xml:space="preserve">Our </w:t>
+            </w:r>
+            <w:proofErr w:type="spellStart"/>
+            <w:r>
+              <w:rPr>
+                <w:rFonts w:ascii="Times New Roman" w:eastAsia="Playfair Display" w:hAnsi="Times New Roman" w:cs="Times New Roman"/>
+              </w:rPr>
+              <w:t>RandomForest</w:t>
+            </w:r>
+            <w:proofErr w:type="spellEnd"/>
           </w:p>
         </w:tc>
         <w:tc>
@@ -7435,7 +8311,21 @@
               <w:rPr>
                 <w:rFonts w:ascii="Times New Roman" w:eastAsia="Playfair Display" w:hAnsi="Times New Roman" w:cs="Times New Roman"/>
               </w:rPr>
-              <w:t>trees = 10 min_data = 10</w:t>
+              <w:t xml:space="preserve">trees = 10 </w:t>
+            </w:r>
+            <w:proofErr w:type="spellStart"/>
+            <w:r>
+              <w:rPr>
+                <w:rFonts w:ascii="Times New Roman" w:eastAsia="Playfair Display" w:hAnsi="Times New Roman" w:cs="Times New Roman"/>
+              </w:rPr>
+              <w:t>min_data</w:t>
+            </w:r>
+            <w:proofErr w:type="spellEnd"/>
+            <w:r>
+              <w:rPr>
+                <w:rFonts w:ascii="Times New Roman" w:eastAsia="Playfair Display" w:hAnsi="Times New Roman" w:cs="Times New Roman"/>
+              </w:rPr>
+              <w:t xml:space="preserve"> = 10</w:t>
             </w:r>
           </w:p>
         </w:tc>
@@ -7518,8 +8408,16 @@
               <w:rPr>
                 <w:rFonts w:ascii="Times New Roman" w:eastAsia="Playfair Display" w:hAnsi="Times New Roman" w:cs="Times New Roman"/>
               </w:rPr>
-              <w:t>Our RandomForest</w:t>
-            </w:r>
+              <w:t xml:space="preserve">Our </w:t>
+            </w:r>
+            <w:proofErr w:type="spellStart"/>
+            <w:r>
+              <w:rPr>
+                <w:rFonts w:ascii="Times New Roman" w:eastAsia="Playfair Display" w:hAnsi="Times New Roman" w:cs="Times New Roman"/>
+              </w:rPr>
+              <w:t>RandomForest</w:t>
+            </w:r>
+            <w:proofErr w:type="spellEnd"/>
           </w:p>
         </w:tc>
         <w:tc>
@@ -7545,7 +8443,21 @@
               <w:rPr>
                 <w:rFonts w:ascii="Times New Roman" w:eastAsia="Playfair Display" w:hAnsi="Times New Roman" w:cs="Times New Roman"/>
               </w:rPr>
-              <w:t>trees = 50 min_data = 10</w:t>
+              <w:t xml:space="preserve">trees = 50 </w:t>
+            </w:r>
+            <w:proofErr w:type="spellStart"/>
+            <w:r>
+              <w:rPr>
+                <w:rFonts w:ascii="Times New Roman" w:eastAsia="Playfair Display" w:hAnsi="Times New Roman" w:cs="Times New Roman"/>
+              </w:rPr>
+              <w:t>min_data</w:t>
+            </w:r>
+            <w:proofErr w:type="spellEnd"/>
+            <w:r>
+              <w:rPr>
+                <w:rFonts w:ascii="Times New Roman" w:eastAsia="Playfair Display" w:hAnsi="Times New Roman" w:cs="Times New Roman"/>
+              </w:rPr>
+              <w:t xml:space="preserve"> = 10</w:t>
             </w:r>
           </w:p>
         </w:tc>
@@ -7628,8 +8540,16 @@
               <w:rPr>
                 <w:rFonts w:ascii="Times New Roman" w:eastAsia="Playfair Display" w:hAnsi="Times New Roman" w:cs="Times New Roman"/>
               </w:rPr>
-              <w:t>Our RandomForest</w:t>
-            </w:r>
+              <w:t xml:space="preserve">Our </w:t>
+            </w:r>
+            <w:proofErr w:type="spellStart"/>
+            <w:r>
+              <w:rPr>
+                <w:rFonts w:ascii="Times New Roman" w:eastAsia="Playfair Display" w:hAnsi="Times New Roman" w:cs="Times New Roman"/>
+              </w:rPr>
+              <w:t>RandomForest</w:t>
+            </w:r>
+            <w:proofErr w:type="spellEnd"/>
           </w:p>
         </w:tc>
         <w:tc>
@@ -7655,7 +8575,21 @@
               <w:rPr>
                 <w:rFonts w:ascii="Times New Roman" w:eastAsia="Playfair Display" w:hAnsi="Times New Roman" w:cs="Times New Roman"/>
               </w:rPr>
-              <w:t>trees = 10 min_data = 30</w:t>
+              <w:t xml:space="preserve">trees = 10 </w:t>
+            </w:r>
+            <w:proofErr w:type="spellStart"/>
+            <w:r>
+              <w:rPr>
+                <w:rFonts w:ascii="Times New Roman" w:eastAsia="Playfair Display" w:hAnsi="Times New Roman" w:cs="Times New Roman"/>
+              </w:rPr>
+              <w:t>min_data</w:t>
+            </w:r>
+            <w:proofErr w:type="spellEnd"/>
+            <w:r>
+              <w:rPr>
+                <w:rFonts w:ascii="Times New Roman" w:eastAsia="Playfair Display" w:hAnsi="Times New Roman" w:cs="Times New Roman"/>
+              </w:rPr>
+              <w:t xml:space="preserve"> = 30</w:t>
             </w:r>
           </w:p>
         </w:tc>
@@ -7738,8 +8672,16 @@
               <w:rPr>
                 <w:rFonts w:ascii="Times New Roman" w:eastAsia="Playfair Display" w:hAnsi="Times New Roman" w:cs="Times New Roman"/>
               </w:rPr>
-              <w:t>Our RandomForest</w:t>
-            </w:r>
+              <w:t xml:space="preserve">Our </w:t>
+            </w:r>
+            <w:proofErr w:type="spellStart"/>
+            <w:r>
+              <w:rPr>
+                <w:rFonts w:ascii="Times New Roman" w:eastAsia="Playfair Display" w:hAnsi="Times New Roman" w:cs="Times New Roman"/>
+              </w:rPr>
+              <w:t>RandomForest</w:t>
+            </w:r>
+            <w:proofErr w:type="spellEnd"/>
           </w:p>
         </w:tc>
         <w:tc>
@@ -7765,7 +8707,21 @@
               <w:rPr>
                 <w:rFonts w:ascii="Times New Roman" w:eastAsia="Playfair Display" w:hAnsi="Times New Roman" w:cs="Times New Roman"/>
               </w:rPr>
-              <w:t>trees = 50 min_data = 30</w:t>
+              <w:t xml:space="preserve">trees = 50 </w:t>
+            </w:r>
+            <w:proofErr w:type="spellStart"/>
+            <w:r>
+              <w:rPr>
+                <w:rFonts w:ascii="Times New Roman" w:eastAsia="Playfair Display" w:hAnsi="Times New Roman" w:cs="Times New Roman"/>
+              </w:rPr>
+              <w:t>min_data</w:t>
+            </w:r>
+            <w:proofErr w:type="spellEnd"/>
+            <w:r>
+              <w:rPr>
+                <w:rFonts w:ascii="Times New Roman" w:eastAsia="Playfair Display" w:hAnsi="Times New Roman" w:cs="Times New Roman"/>
+              </w:rPr>
+              <w:t xml:space="preserve"> = 30</w:t>
             </w:r>
           </w:p>
         </w:tc>
@@ -8174,12 +9130,28 @@
                 <w:rFonts w:ascii="Times New Roman" w:hAnsi="Times New Roman" w:cs="Times New Roman"/>
               </w:rPr>
             </w:pPr>
-            <w:r>
-              <w:rPr>
-                <w:rFonts w:ascii="Times New Roman" w:eastAsia="Playfair Display" w:hAnsi="Times New Roman" w:cs="Times New Roman"/>
-              </w:rPr>
-              <w:t>AdaBoost + DecisionTrees</w:t>
-            </w:r>
+            <w:proofErr w:type="spellStart"/>
+            <w:r>
+              <w:rPr>
+                <w:rFonts w:ascii="Times New Roman" w:eastAsia="Playfair Display" w:hAnsi="Times New Roman" w:cs="Times New Roman"/>
+              </w:rPr>
+              <w:t>AdaBoost</w:t>
+            </w:r>
+            <w:proofErr w:type="spellEnd"/>
+            <w:r>
+              <w:rPr>
+                <w:rFonts w:ascii="Times New Roman" w:eastAsia="Playfair Display" w:hAnsi="Times New Roman" w:cs="Times New Roman"/>
+              </w:rPr>
+              <w:t xml:space="preserve"> + </w:t>
+            </w:r>
+            <w:proofErr w:type="spellStart"/>
+            <w:r>
+              <w:rPr>
+                <w:rFonts w:ascii="Times New Roman" w:eastAsia="Playfair Display" w:hAnsi="Times New Roman" w:cs="Times New Roman"/>
+              </w:rPr>
+              <w:t>DecisionTrees</w:t>
+            </w:r>
+            <w:proofErr w:type="spellEnd"/>
           </w:p>
         </w:tc>
         <w:tc>
@@ -8201,11 +9173,19 @@
                 <w:rFonts w:ascii="Times New Roman" w:hAnsi="Times New Roman" w:cs="Times New Roman"/>
               </w:rPr>
             </w:pPr>
-            <w:r>
-              <w:rPr>
-                <w:rFonts w:ascii="Times New Roman" w:eastAsia="Playfair Display" w:hAnsi="Times New Roman" w:cs="Times New Roman"/>
-              </w:rPr>
-              <w:t>max_depth = 1</w:t>
+            <w:proofErr w:type="spellStart"/>
+            <w:r>
+              <w:rPr>
+                <w:rFonts w:ascii="Times New Roman" w:eastAsia="Playfair Display" w:hAnsi="Times New Roman" w:cs="Times New Roman"/>
+              </w:rPr>
+              <w:t>max_depth</w:t>
+            </w:r>
+            <w:proofErr w:type="spellEnd"/>
+            <w:r>
+              <w:rPr>
+                <w:rFonts w:ascii="Times New Roman" w:eastAsia="Playfair Display" w:hAnsi="Times New Roman" w:cs="Times New Roman"/>
+              </w:rPr>
+              <w:t xml:space="preserve"> = 1</w:t>
             </w:r>
           </w:p>
         </w:tc>
@@ -8284,12 +9264,28 @@
                 <w:rFonts w:ascii="Times New Roman" w:hAnsi="Times New Roman" w:cs="Times New Roman"/>
               </w:rPr>
             </w:pPr>
-            <w:r>
-              <w:rPr>
-                <w:rFonts w:ascii="Times New Roman" w:eastAsia="Playfair Display" w:hAnsi="Times New Roman" w:cs="Times New Roman"/>
-              </w:rPr>
-              <w:t>AdaBoost + DecisionTrees</w:t>
-            </w:r>
+            <w:proofErr w:type="spellStart"/>
+            <w:r>
+              <w:rPr>
+                <w:rFonts w:ascii="Times New Roman" w:eastAsia="Playfair Display" w:hAnsi="Times New Roman" w:cs="Times New Roman"/>
+              </w:rPr>
+              <w:t>AdaBoost</w:t>
+            </w:r>
+            <w:proofErr w:type="spellEnd"/>
+            <w:r>
+              <w:rPr>
+                <w:rFonts w:ascii="Times New Roman" w:eastAsia="Playfair Display" w:hAnsi="Times New Roman" w:cs="Times New Roman"/>
+              </w:rPr>
+              <w:t xml:space="preserve"> + </w:t>
+            </w:r>
+            <w:proofErr w:type="spellStart"/>
+            <w:r>
+              <w:rPr>
+                <w:rFonts w:ascii="Times New Roman" w:eastAsia="Playfair Display" w:hAnsi="Times New Roman" w:cs="Times New Roman"/>
+              </w:rPr>
+              <w:t>DecisionTrees</w:t>
+            </w:r>
+            <w:proofErr w:type="spellEnd"/>
           </w:p>
         </w:tc>
         <w:tc>
@@ -8311,11 +9307,19 @@
                 <w:rFonts w:ascii="Times New Roman" w:hAnsi="Times New Roman" w:cs="Times New Roman"/>
               </w:rPr>
             </w:pPr>
-            <w:r>
-              <w:rPr>
-                <w:rFonts w:ascii="Times New Roman" w:eastAsia="Playfair Display" w:hAnsi="Times New Roman" w:cs="Times New Roman"/>
-              </w:rPr>
-              <w:t>max_depth = 3</w:t>
+            <w:proofErr w:type="spellStart"/>
+            <w:r>
+              <w:rPr>
+                <w:rFonts w:ascii="Times New Roman" w:eastAsia="Playfair Display" w:hAnsi="Times New Roman" w:cs="Times New Roman"/>
+              </w:rPr>
+              <w:t>max_depth</w:t>
+            </w:r>
+            <w:proofErr w:type="spellEnd"/>
+            <w:r>
+              <w:rPr>
+                <w:rFonts w:ascii="Times New Roman" w:eastAsia="Playfair Display" w:hAnsi="Times New Roman" w:cs="Times New Roman"/>
+              </w:rPr>
+              <w:t xml:space="preserve"> = 3</w:t>
             </w:r>
           </w:p>
         </w:tc>
@@ -8394,12 +9398,28 @@
                 <w:rFonts w:ascii="Times New Roman" w:hAnsi="Times New Roman" w:cs="Times New Roman"/>
               </w:rPr>
             </w:pPr>
-            <w:r>
-              <w:rPr>
-                <w:rFonts w:ascii="Times New Roman" w:eastAsia="Playfair Display" w:hAnsi="Times New Roman" w:cs="Times New Roman"/>
-              </w:rPr>
-              <w:t>AdaBoost + DecisionTrees</w:t>
-            </w:r>
+            <w:proofErr w:type="spellStart"/>
+            <w:r>
+              <w:rPr>
+                <w:rFonts w:ascii="Times New Roman" w:eastAsia="Playfair Display" w:hAnsi="Times New Roman" w:cs="Times New Roman"/>
+              </w:rPr>
+              <w:t>AdaBoost</w:t>
+            </w:r>
+            <w:proofErr w:type="spellEnd"/>
+            <w:r>
+              <w:rPr>
+                <w:rFonts w:ascii="Times New Roman" w:eastAsia="Playfair Display" w:hAnsi="Times New Roman" w:cs="Times New Roman"/>
+              </w:rPr>
+              <w:t xml:space="preserve"> + </w:t>
+            </w:r>
+            <w:proofErr w:type="spellStart"/>
+            <w:r>
+              <w:rPr>
+                <w:rFonts w:ascii="Times New Roman" w:eastAsia="Playfair Display" w:hAnsi="Times New Roman" w:cs="Times New Roman"/>
+              </w:rPr>
+              <w:t>DecisionTrees</w:t>
+            </w:r>
+            <w:proofErr w:type="spellEnd"/>
           </w:p>
         </w:tc>
         <w:tc>
@@ -8421,11 +9441,19 @@
                 <w:rFonts w:ascii="Times New Roman" w:hAnsi="Times New Roman" w:cs="Times New Roman"/>
               </w:rPr>
             </w:pPr>
-            <w:r>
-              <w:rPr>
-                <w:rFonts w:ascii="Times New Roman" w:eastAsia="Playfair Display" w:hAnsi="Times New Roman" w:cs="Times New Roman"/>
-              </w:rPr>
-              <w:t>max_depth = 9</w:t>
+            <w:proofErr w:type="spellStart"/>
+            <w:r>
+              <w:rPr>
+                <w:rFonts w:ascii="Times New Roman" w:eastAsia="Playfair Display" w:hAnsi="Times New Roman" w:cs="Times New Roman"/>
+              </w:rPr>
+              <w:t>max_depth</w:t>
+            </w:r>
+            <w:proofErr w:type="spellEnd"/>
+            <w:r>
+              <w:rPr>
+                <w:rFonts w:ascii="Times New Roman" w:eastAsia="Playfair Display" w:hAnsi="Times New Roman" w:cs="Times New Roman"/>
+              </w:rPr>
+              <w:t xml:space="preserve"> = 9</w:t>
             </w:r>
           </w:p>
         </w:tc>
@@ -8483,8 +9511,6 @@
           <w:sz w:val="24"/>
         </w:rPr>
       </w:pPr>
-      <w:bookmarkStart w:id="1" w:name="_GoBack"/>
-      <w:bookmarkEnd w:id="1"/>
       <w:r>
         <w:rPr>
           <w:rFonts w:ascii="Times New Roman" w:eastAsia="Playfair Display" w:hAnsi="Times New Roman" w:cs="Times New Roman"/>
@@ -8492,15 +9518,51 @@
           <w:szCs w:val="20"/>
         </w:rPr>
         <w:lastRenderedPageBreak/>
-        <w:t>We can see that SVR does not perform as well as the other classifiers. In addition, using AdaBoost with decision trees has produced better results than both the Random Forest implementations. Finally, the accuracy of LSTM for essay grading was truly apprec</w:t>
-      </w:r>
-      <w:r>
-        <w:rPr>
-          <w:rFonts w:ascii="Times New Roman" w:eastAsia="Playfair Display" w:hAnsi="Times New Roman" w:cs="Times New Roman"/>
-          <w:sz w:val="24"/>
-          <w:szCs w:val="20"/>
-        </w:rPr>
-        <w:t xml:space="preserve">iable with GloVe vectors, and even outperform all of the other methods. </w:t>
+        <w:t xml:space="preserve">We can see that SVR does not perform as well as the other classifiers. In addition, using </w:t>
+      </w:r>
+      <w:proofErr w:type="spellStart"/>
+      <w:r>
+        <w:rPr>
+          <w:rFonts w:ascii="Times New Roman" w:eastAsia="Playfair Display" w:hAnsi="Times New Roman" w:cs="Times New Roman"/>
+          <w:sz w:val="24"/>
+          <w:szCs w:val="20"/>
+        </w:rPr>
+        <w:t>AdaBoost</w:t>
+      </w:r>
+      <w:proofErr w:type="spellEnd"/>
+      <w:r>
+        <w:rPr>
+          <w:rFonts w:ascii="Times New Roman" w:eastAsia="Playfair Display" w:hAnsi="Times New Roman" w:cs="Times New Roman"/>
+          <w:sz w:val="24"/>
+          <w:szCs w:val="20"/>
+        </w:rPr>
+        <w:t xml:space="preserve"> with decision trees has produced better results than both the Random Forest implementations. Finally, the accuracy of LSTM for essay grading was truly apprec</w:t>
+      </w:r>
+      <w:r>
+        <w:rPr>
+          <w:rFonts w:ascii="Times New Roman" w:eastAsia="Playfair Display" w:hAnsi="Times New Roman" w:cs="Times New Roman"/>
+          <w:sz w:val="24"/>
+          <w:szCs w:val="20"/>
+        </w:rPr>
+        <w:t xml:space="preserve">iable with </w:t>
+      </w:r>
+      <w:proofErr w:type="spellStart"/>
+      <w:r>
+        <w:rPr>
+          <w:rFonts w:ascii="Times New Roman" w:eastAsia="Playfair Display" w:hAnsi="Times New Roman" w:cs="Times New Roman"/>
+          <w:sz w:val="24"/>
+          <w:szCs w:val="20"/>
+        </w:rPr>
+        <w:t>GloVe</w:t>
+      </w:r>
+      <w:proofErr w:type="spellEnd"/>
+      <w:r>
+        <w:rPr>
+          <w:rFonts w:ascii="Times New Roman" w:eastAsia="Playfair Display" w:hAnsi="Times New Roman" w:cs="Times New Roman"/>
+          <w:sz w:val="24"/>
+          <w:szCs w:val="20"/>
+        </w:rPr>
+        <w:t xml:space="preserve"> vectors, and even outperform all of the other methods. </w:t>
       </w:r>
     </w:p>
     <w:p>
@@ -8570,15 +9632,51 @@
           <w:sz w:val="24"/>
           <w:szCs w:val="20"/>
         </w:rPr>
-        <w:t>inds of deep networks like convolutional networks or different architectures of RNNs may further improve the performance.  Additionally, in this paper we use two sets of features GloVe and our own feature set, but these are by no means the only feature spa</w:t>
-      </w:r>
-      <w:r>
-        <w:rPr>
-          <w:rFonts w:ascii="Times New Roman" w:eastAsia="Playfair Display" w:hAnsi="Times New Roman" w:cs="Times New Roman"/>
-          <w:sz w:val="24"/>
-          <w:szCs w:val="20"/>
-        </w:rPr>
-        <w:t xml:space="preserve">ces that could be considered. Another way to approach this problem is that we could try combining our features with GloVe vectors to capture semantic and syntactic information better. </w:t>
+        <w:t xml:space="preserve">inds of deep networks like convolutional networks or different architectures of RNNs may further improve the performance.  Additionally, in this paper we use two sets of features </w:t>
+      </w:r>
+      <w:proofErr w:type="spellStart"/>
+      <w:r>
+        <w:rPr>
+          <w:rFonts w:ascii="Times New Roman" w:eastAsia="Playfair Display" w:hAnsi="Times New Roman" w:cs="Times New Roman"/>
+          <w:sz w:val="24"/>
+          <w:szCs w:val="20"/>
+        </w:rPr>
+        <w:t>GloVe</w:t>
+      </w:r>
+      <w:proofErr w:type="spellEnd"/>
+      <w:r>
+        <w:rPr>
+          <w:rFonts w:ascii="Times New Roman" w:eastAsia="Playfair Display" w:hAnsi="Times New Roman" w:cs="Times New Roman"/>
+          <w:sz w:val="24"/>
+          <w:szCs w:val="20"/>
+        </w:rPr>
+        <w:t xml:space="preserve"> and our own feature set, but these are by no means the only feature spa</w:t>
+      </w:r>
+      <w:r>
+        <w:rPr>
+          <w:rFonts w:ascii="Times New Roman" w:eastAsia="Playfair Display" w:hAnsi="Times New Roman" w:cs="Times New Roman"/>
+          <w:sz w:val="24"/>
+          <w:szCs w:val="20"/>
+        </w:rPr>
+        <w:t xml:space="preserve">ces that could be considered. Another way to approach this problem is that we could try combining our features with </w:t>
+      </w:r>
+      <w:proofErr w:type="spellStart"/>
+      <w:r>
+        <w:rPr>
+          <w:rFonts w:ascii="Times New Roman" w:eastAsia="Playfair Display" w:hAnsi="Times New Roman" w:cs="Times New Roman"/>
+          <w:sz w:val="24"/>
+          <w:szCs w:val="20"/>
+        </w:rPr>
+        <w:t>GloVe</w:t>
+      </w:r>
+      <w:proofErr w:type="spellEnd"/>
+      <w:r>
+        <w:rPr>
+          <w:rFonts w:ascii="Times New Roman" w:eastAsia="Playfair Display" w:hAnsi="Times New Roman" w:cs="Times New Roman"/>
+          <w:sz w:val="24"/>
+          <w:szCs w:val="20"/>
+        </w:rPr>
+        <w:t xml:space="preserve"> vectors to capture semantic and syntactic information better. </w:t>
       </w:r>
     </w:p>
     <w:p>
@@ -8678,13 +9776,23 @@
         </w:rPr>
         <w:t xml:space="preserve">d </w:t>
       </w:r>
+      <w:proofErr w:type="spellStart"/>
       <w:r>
         <w:rPr>
           <w:rFonts w:ascii="Times New Roman" w:eastAsia="Playfair Display" w:hAnsi="Times New Roman" w:cs="Times New Roman"/>
           <w:sz w:val="20"/>
           <w:szCs w:val="20"/>
         </w:rPr>
-        <w:t xml:space="preserve">Orii </w:t>
+        <w:t>Orii</w:t>
+      </w:r>
+      <w:proofErr w:type="spellEnd"/>
+      <w:r>
+        <w:rPr>
+          <w:rFonts w:ascii="Times New Roman" w:eastAsia="Playfair Display" w:hAnsi="Times New Roman" w:cs="Times New Roman"/>
+          <w:sz w:val="20"/>
+          <w:szCs w:val="20"/>
+        </w:rPr>
+        <w:t xml:space="preserve"> </w:t>
       </w:r>
       <w:r>
         <w:rPr>
@@ -8710,13 +9818,41 @@
           <w:rFonts w:ascii="Times New Roman" w:hAnsi="Times New Roman" w:cs="Times New Roman"/>
         </w:rPr>
       </w:pPr>
+      <w:proofErr w:type="spellStart"/>
       <w:r>
         <w:rPr>
           <w:rFonts w:ascii="Times New Roman" w:eastAsia="Playfair Display" w:hAnsi="Times New Roman" w:cs="Times New Roman"/>
           <w:sz w:val="20"/>
           <w:szCs w:val="20"/>
         </w:rPr>
-        <w:t xml:space="preserve">Mahana, Johns and Apte </w:t>
+        <w:t>Mahana</w:t>
+      </w:r>
+      <w:proofErr w:type="spellEnd"/>
+      <w:r>
+        <w:rPr>
+          <w:rFonts w:ascii="Times New Roman" w:eastAsia="Playfair Display" w:hAnsi="Times New Roman" w:cs="Times New Roman"/>
+          <w:sz w:val="20"/>
+          <w:szCs w:val="20"/>
+        </w:rPr>
+        <w:t xml:space="preserve">, Johns and </w:t>
+      </w:r>
+      <w:proofErr w:type="spellStart"/>
+      <w:r>
+        <w:rPr>
+          <w:rFonts w:ascii="Times New Roman" w:eastAsia="Playfair Display" w:hAnsi="Times New Roman" w:cs="Times New Roman"/>
+          <w:sz w:val="20"/>
+          <w:szCs w:val="20"/>
+        </w:rPr>
+        <w:t>Apte</w:t>
+      </w:r>
+      <w:proofErr w:type="spellEnd"/>
+      <w:r>
+        <w:rPr>
+          <w:rFonts w:ascii="Times New Roman" w:eastAsia="Playfair Display" w:hAnsi="Times New Roman" w:cs="Times New Roman"/>
+          <w:sz w:val="20"/>
+          <w:szCs w:val="20"/>
+        </w:rPr>
+        <w:t xml:space="preserve"> </w:t>
       </w:r>
       <w:r>
         <w:rPr>
@@ -8742,6 +9878,7 @@
           <w:rFonts w:ascii="Times New Roman" w:hAnsi="Times New Roman" w:cs="Times New Roman"/>
         </w:rPr>
       </w:pPr>
+      <w:proofErr w:type="spellStart"/>
       <w:r>
         <w:rPr>
           <w:rFonts w:ascii="Times New Roman" w:eastAsia="Playfair Display" w:hAnsi="Times New Roman" w:cs="Times New Roman"/>
@@ -8756,7 +9893,16 @@
           <w:sz w:val="20"/>
           <w:szCs w:val="20"/>
         </w:rPr>
-        <w:t xml:space="preserve">ya </w:t>
+        <w:t>ya</w:t>
+      </w:r>
+      <w:proofErr w:type="spellEnd"/>
+      <w:r>
+        <w:rPr>
+          <w:rFonts w:ascii="Times New Roman" w:eastAsia="Playfair Display" w:hAnsi="Times New Roman" w:cs="Times New Roman"/>
+          <w:sz w:val="20"/>
+          <w:szCs w:val="20"/>
+        </w:rPr>
+        <w:t xml:space="preserve"> </w:t>
       </w:r>
       <w:r>
         <w:rPr>
@@ -8788,7 +9934,43 @@
           <w:sz w:val="20"/>
           <w:szCs w:val="20"/>
         </w:rPr>
-        <w:t xml:space="preserve"> Attali, Yigal, and Jill Burstein. </w:t>
+        <w:t xml:space="preserve"> </w:t>
+      </w:r>
+      <w:proofErr w:type="spellStart"/>
+      <w:r>
+        <w:rPr>
+          <w:rFonts w:ascii="Times New Roman" w:eastAsia="Playfair Display" w:hAnsi="Times New Roman" w:cs="Times New Roman"/>
+          <w:sz w:val="20"/>
+          <w:szCs w:val="20"/>
+        </w:rPr>
+        <w:t>Attali</w:t>
+      </w:r>
+      <w:proofErr w:type="spellEnd"/>
+      <w:r>
+        <w:rPr>
+          <w:rFonts w:ascii="Times New Roman" w:eastAsia="Playfair Display" w:hAnsi="Times New Roman" w:cs="Times New Roman"/>
+          <w:sz w:val="20"/>
+          <w:szCs w:val="20"/>
+        </w:rPr>
+        <w:t xml:space="preserve">, </w:t>
+      </w:r>
+      <w:proofErr w:type="spellStart"/>
+      <w:r>
+        <w:rPr>
+          <w:rFonts w:ascii="Times New Roman" w:eastAsia="Playfair Display" w:hAnsi="Times New Roman" w:cs="Times New Roman"/>
+          <w:sz w:val="20"/>
+          <w:szCs w:val="20"/>
+        </w:rPr>
+        <w:t>Yigal</w:t>
+      </w:r>
+      <w:proofErr w:type="spellEnd"/>
+      <w:r>
+        <w:rPr>
+          <w:rFonts w:ascii="Times New Roman" w:eastAsia="Playfair Display" w:hAnsi="Times New Roman" w:cs="Times New Roman"/>
+          <w:sz w:val="20"/>
+          <w:szCs w:val="20"/>
+        </w:rPr>
+        <w:t xml:space="preserve">, and Jill Burstein. </w:t>
       </w:r>
       <w:r>
         <w:rPr>
@@ -8797,39 +9979,9 @@
           <w:sz w:val="20"/>
           <w:szCs w:val="20"/>
         </w:rPr>
-        <w:t>“Automated essay scoring with e-rater V. 2.”</w:t>
-      </w:r>
-      <w:r>
-        <w:rPr>
-          <w:rFonts w:ascii="Times New Roman" w:eastAsia="Playfair Display" w:hAnsi="Times New Roman" w:cs="Times New Roman"/>
-          <w:sz w:val="20"/>
-          <w:szCs w:val="20"/>
-        </w:rPr>
-        <w:t xml:space="preserve"> The Journal of Technology, Learn</w:t>
-      </w:r>
-      <w:r>
-        <w:rPr>
-          <w:rFonts w:ascii="Times New Roman" w:eastAsia="Playfair Display" w:hAnsi="Times New Roman" w:cs="Times New Roman"/>
-          <w:sz w:val="20"/>
-          <w:szCs w:val="20"/>
-        </w:rPr>
-        <w:t>ing and Assessment 4.3 (2006). https://www.ets.org/Media/Research/pdf/RR-04-45.pdf</w:t>
-      </w:r>
-    </w:p>
-    <w:p>
-      <w:pPr>
-        <w:rPr>
-          <w:rFonts w:ascii="Times New Roman" w:hAnsi="Times New Roman" w:cs="Times New Roman"/>
-        </w:rPr>
-      </w:pPr>
-      <w:r>
-        <w:rPr>
-          <w:rFonts w:ascii="Times New Roman" w:eastAsia="Playfair Display" w:hAnsi="Times New Roman" w:cs="Times New Roman"/>
-          <w:sz w:val="20"/>
-          <w:szCs w:val="20"/>
-        </w:rPr>
-        <w:t xml:space="preserve">Kaggle. </w:t>
-      </w:r>
+        <w:t>“Automated essay scoring with e-</w:t>
+      </w:r>
+      <w:proofErr w:type="spellStart"/>
       <w:r>
         <w:rPr>
           <w:rFonts w:ascii="Times New Roman" w:eastAsia="Playfair Display" w:hAnsi="Times New Roman" w:cs="Times New Roman"/>
@@ -8837,31 +9989,9 @@
           <w:sz w:val="20"/>
           <w:szCs w:val="20"/>
         </w:rPr>
-        <w:t>“Develop an automated scoring algorithm for student-written essays.”</w:t>
-      </w:r>
-      <w:r>
-        <w:rPr>
-          <w:rFonts w:ascii="Times New Roman" w:eastAsia="Playfair Display" w:hAnsi="Times New Roman" w:cs="Times New Roman"/>
-          <w:sz w:val="20"/>
-          <w:szCs w:val="20"/>
-        </w:rPr>
-        <w:t xml:space="preserve"> (2012). https://www.kaggle.com/c/asap-aes </w:t>
-      </w:r>
-    </w:p>
-    <w:p>
-      <w:pPr>
-        <w:rPr>
-          <w:rFonts w:ascii="Times New Roman" w:hAnsi="Times New Roman" w:cs="Times New Roman"/>
-        </w:rPr>
-      </w:pPr>
-      <w:r>
-        <w:rPr>
-          <w:rFonts w:ascii="Times New Roman" w:eastAsia="Playfair Display" w:hAnsi="Times New Roman" w:cs="Times New Roman"/>
-          <w:sz w:val="20"/>
-          <w:szCs w:val="20"/>
-        </w:rPr>
-        <w:t xml:space="preserve">Robertson, Stephen. </w:t>
-      </w:r>
+        <w:t>rater</w:t>
+      </w:r>
+      <w:proofErr w:type="spellEnd"/>
       <w:r>
         <w:rPr>
           <w:rFonts w:ascii="Times New Roman" w:eastAsia="Playfair Display" w:hAnsi="Times New Roman" w:cs="Times New Roman"/>
@@ -8869,7 +9999,7 @@
           <w:sz w:val="20"/>
           <w:szCs w:val="20"/>
         </w:rPr>
-        <w:t>“Understanding inverse document frequency: on theoretical arguments for IDF.”</w:t>
+        <w:t xml:space="preserve"> V. 2.”</w:t>
       </w:r>
       <w:r>
         <w:rPr>
@@ -8877,22 +10007,40 @@
           <w:sz w:val="20"/>
           <w:szCs w:val="20"/>
         </w:rPr>
-        <w:t xml:space="preserve"> Journal of documentation 60.5 (2004): 503-520. </w:t>
-      </w:r>
-    </w:p>
-    <w:p>
-      <w:pPr>
-        <w:rPr>
-          <w:rFonts w:ascii="Times New Roman" w:hAnsi="Times New Roman" w:cs="Times New Roman"/>
-        </w:rPr>
-      </w:pPr>
+        <w:t xml:space="preserve"> The Journal of Technology, Learn</w:t>
+      </w:r>
       <w:r>
         <w:rPr>
           <w:rFonts w:ascii="Times New Roman" w:eastAsia="Playfair Display" w:hAnsi="Times New Roman" w:cs="Times New Roman"/>
           <w:sz w:val="20"/>
           <w:szCs w:val="20"/>
         </w:rPr>
-        <w:t xml:space="preserve">Pennington, Jeffrey, Richard Socher, and Christopher D. Manning. </w:t>
+        <w:t>ing and Assessment 4.3 (2006). https://www.ets.org/Media/Research/pdf/RR-04-45.pdf</w:t>
+      </w:r>
+    </w:p>
+    <w:p>
+      <w:pPr>
+        <w:rPr>
+          <w:rFonts w:ascii="Times New Roman" w:hAnsi="Times New Roman" w:cs="Times New Roman"/>
+        </w:rPr>
+      </w:pPr>
+      <w:proofErr w:type="spellStart"/>
+      <w:r>
+        <w:rPr>
+          <w:rFonts w:ascii="Times New Roman" w:eastAsia="Playfair Display" w:hAnsi="Times New Roman" w:cs="Times New Roman"/>
+          <w:sz w:val="20"/>
+          <w:szCs w:val="20"/>
+        </w:rPr>
+        <w:t>Kaggle</w:t>
+      </w:r>
+      <w:proofErr w:type="spellEnd"/>
+      <w:r>
+        <w:rPr>
+          <w:rFonts w:ascii="Times New Roman" w:eastAsia="Playfair Display" w:hAnsi="Times New Roman" w:cs="Times New Roman"/>
+          <w:sz w:val="20"/>
+          <w:szCs w:val="20"/>
+        </w:rPr>
+        <w:t xml:space="preserve">. </w:t>
       </w:r>
       <w:r>
         <w:rPr>
@@ -8901,7 +10049,7 @@
           <w:sz w:val="20"/>
           <w:szCs w:val="20"/>
         </w:rPr>
-        <w:t>“Glove: Global Vectors for Word Representation.”</w:t>
+        <w:t>“Develop an automated scoring algorithm for student-written essays.”</w:t>
       </w:r>
       <w:r>
         <w:rPr>
@@ -8909,30 +10057,22 @@
           <w:sz w:val="20"/>
           <w:szCs w:val="20"/>
         </w:rPr>
-        <w:t xml:space="preserve"> EMNLP. Vol. 14. </w:t>
-      </w:r>
+        <w:t xml:space="preserve"> (2012). https://www.kaggle.com/c/asap-aes </w:t>
+      </w:r>
+    </w:p>
+    <w:p>
+      <w:pPr>
+        <w:rPr>
+          <w:rFonts w:ascii="Times New Roman" w:hAnsi="Times New Roman" w:cs="Times New Roman"/>
+        </w:rPr>
+      </w:pPr>
       <w:r>
         <w:rPr>
           <w:rFonts w:ascii="Times New Roman" w:eastAsia="Playfair Display" w:hAnsi="Times New Roman" w:cs="Times New Roman"/>
           <w:sz w:val="20"/>
           <w:szCs w:val="20"/>
         </w:rPr>
-        <w:t xml:space="preserve">2014. 10 </w:t>
-      </w:r>
-    </w:p>
-    <w:p>
-      <w:pPr>
-        <w:rPr>
-          <w:rFonts w:ascii="Times New Roman" w:hAnsi="Times New Roman" w:cs="Times New Roman"/>
-        </w:rPr>
-      </w:pPr>
-      <w:r>
-        <w:rPr>
-          <w:rFonts w:ascii="Times New Roman" w:eastAsia="Playfair Display" w:hAnsi="Times New Roman" w:cs="Times New Roman"/>
-          <w:sz w:val="20"/>
-          <w:szCs w:val="20"/>
-        </w:rPr>
-        <w:t xml:space="preserve">Huyenn and Lucio Dery </w:t>
+        <w:t xml:space="preserve">Robertson, Stephen. </w:t>
       </w:r>
       <w:r>
         <w:rPr>
@@ -8941,6 +10081,124 @@
           <w:sz w:val="20"/>
           <w:szCs w:val="20"/>
         </w:rPr>
+        <w:t>“Understanding inverse document frequency: on theoretical arguments for IDF.”</w:t>
+      </w:r>
+      <w:r>
+        <w:rPr>
+          <w:rFonts w:ascii="Times New Roman" w:eastAsia="Playfair Display" w:hAnsi="Times New Roman" w:cs="Times New Roman"/>
+          <w:sz w:val="20"/>
+          <w:szCs w:val="20"/>
+        </w:rPr>
+        <w:t xml:space="preserve"> Journal of documentation 60.5 (2004): 503-520. </w:t>
+      </w:r>
+    </w:p>
+    <w:p>
+      <w:pPr>
+        <w:rPr>
+          <w:rFonts w:ascii="Times New Roman" w:hAnsi="Times New Roman" w:cs="Times New Roman"/>
+        </w:rPr>
+      </w:pPr>
+      <w:r>
+        <w:rPr>
+          <w:rFonts w:ascii="Times New Roman" w:eastAsia="Playfair Display" w:hAnsi="Times New Roman" w:cs="Times New Roman"/>
+          <w:sz w:val="20"/>
+          <w:szCs w:val="20"/>
+        </w:rPr>
+        <w:t xml:space="preserve">Pennington, Jeffrey, Richard </w:t>
+      </w:r>
+      <w:proofErr w:type="spellStart"/>
+      <w:r>
+        <w:rPr>
+          <w:rFonts w:ascii="Times New Roman" w:eastAsia="Playfair Display" w:hAnsi="Times New Roman" w:cs="Times New Roman"/>
+          <w:sz w:val="20"/>
+          <w:szCs w:val="20"/>
+        </w:rPr>
+        <w:t>Socher</w:t>
+      </w:r>
+      <w:proofErr w:type="spellEnd"/>
+      <w:r>
+        <w:rPr>
+          <w:rFonts w:ascii="Times New Roman" w:eastAsia="Playfair Display" w:hAnsi="Times New Roman" w:cs="Times New Roman"/>
+          <w:sz w:val="20"/>
+          <w:szCs w:val="20"/>
+        </w:rPr>
+        <w:t xml:space="preserve">, and Christopher D. Manning. </w:t>
+      </w:r>
+      <w:r>
+        <w:rPr>
+          <w:rFonts w:ascii="Times New Roman" w:eastAsia="Playfair Display" w:hAnsi="Times New Roman" w:cs="Times New Roman"/>
+          <w:i/>
+          <w:sz w:val="20"/>
+          <w:szCs w:val="20"/>
+        </w:rPr>
+        <w:t>“Glove: Global Vectors for Word Representation.”</w:t>
+      </w:r>
+      <w:r>
+        <w:rPr>
+          <w:rFonts w:ascii="Times New Roman" w:eastAsia="Playfair Display" w:hAnsi="Times New Roman" w:cs="Times New Roman"/>
+          <w:sz w:val="20"/>
+          <w:szCs w:val="20"/>
+        </w:rPr>
+        <w:t xml:space="preserve"> EMNLP. Vol. 14. </w:t>
+      </w:r>
+      <w:r>
+        <w:rPr>
+          <w:rFonts w:ascii="Times New Roman" w:eastAsia="Playfair Display" w:hAnsi="Times New Roman" w:cs="Times New Roman"/>
+          <w:sz w:val="20"/>
+          <w:szCs w:val="20"/>
+        </w:rPr>
+        <w:t xml:space="preserve">2014. 10 </w:t>
+      </w:r>
+    </w:p>
+    <w:p>
+      <w:pPr>
+        <w:rPr>
+          <w:rFonts w:ascii="Times New Roman" w:hAnsi="Times New Roman" w:cs="Times New Roman"/>
+        </w:rPr>
+      </w:pPr>
+      <w:proofErr w:type="spellStart"/>
+      <w:r>
+        <w:rPr>
+          <w:rFonts w:ascii="Times New Roman" w:eastAsia="Playfair Display" w:hAnsi="Times New Roman" w:cs="Times New Roman"/>
+          <w:sz w:val="20"/>
+          <w:szCs w:val="20"/>
+        </w:rPr>
+        <w:t>Huyenn</w:t>
+      </w:r>
+      <w:proofErr w:type="spellEnd"/>
+      <w:r>
+        <w:rPr>
+          <w:rFonts w:ascii="Times New Roman" w:eastAsia="Playfair Display" w:hAnsi="Times New Roman" w:cs="Times New Roman"/>
+          <w:sz w:val="20"/>
+          <w:szCs w:val="20"/>
+        </w:rPr>
+        <w:t xml:space="preserve"> and Lucio </w:t>
+      </w:r>
+      <w:proofErr w:type="spellStart"/>
+      <w:r>
+        <w:rPr>
+          <w:rFonts w:ascii="Times New Roman" w:eastAsia="Playfair Display" w:hAnsi="Times New Roman" w:cs="Times New Roman"/>
+          <w:sz w:val="20"/>
+          <w:szCs w:val="20"/>
+        </w:rPr>
+        <w:t>Dery</w:t>
+      </w:r>
+      <w:proofErr w:type="spellEnd"/>
+      <w:r>
+        <w:rPr>
+          <w:rFonts w:ascii="Times New Roman" w:eastAsia="Playfair Display" w:hAnsi="Times New Roman" w:cs="Times New Roman"/>
+          <w:sz w:val="20"/>
+          <w:szCs w:val="20"/>
+        </w:rPr>
+        <w:t xml:space="preserve"> </w:t>
+      </w:r>
+      <w:r>
+        <w:rPr>
+          <w:rFonts w:ascii="Times New Roman" w:eastAsia="Playfair Display" w:hAnsi="Times New Roman" w:cs="Times New Roman"/>
+          <w:i/>
+          <w:sz w:val="20"/>
+          <w:szCs w:val="20"/>
+        </w:rPr>
         <w:t xml:space="preserve">“Neural Networks for Automated Essay Grading” </w:t>
       </w:r>
       <w:r>
@@ -8958,13 +10216,59 @@
           <w:rFonts w:ascii="Times New Roman" w:hAnsi="Times New Roman" w:cs="Times New Roman"/>
         </w:rPr>
       </w:pPr>
+      <w:proofErr w:type="spellStart"/>
       <w:r>
         <w:rPr>
           <w:rFonts w:ascii="Times New Roman" w:eastAsia="Playfair Display" w:hAnsi="Times New Roman" w:cs="Times New Roman"/>
           <w:sz w:val="20"/>
           <w:szCs w:val="20"/>
         </w:rPr>
-        <w:t xml:space="preserve">Hochreiter, Sepp, and Jrgen Schmidhuber. </w:t>
+        <w:t>Hochreiter</w:t>
+      </w:r>
+      <w:proofErr w:type="spellEnd"/>
+      <w:r>
+        <w:rPr>
+          <w:rFonts w:ascii="Times New Roman" w:eastAsia="Playfair Display" w:hAnsi="Times New Roman" w:cs="Times New Roman"/>
+          <w:sz w:val="20"/>
+          <w:szCs w:val="20"/>
+        </w:rPr>
+        <w:t xml:space="preserve">, Sepp, and </w:t>
+      </w:r>
+      <w:proofErr w:type="spellStart"/>
+      <w:r>
+        <w:rPr>
+          <w:rFonts w:ascii="Times New Roman" w:eastAsia="Playfair Display" w:hAnsi="Times New Roman" w:cs="Times New Roman"/>
+          <w:sz w:val="20"/>
+          <w:szCs w:val="20"/>
+        </w:rPr>
+        <w:t>Jrgen</w:t>
+      </w:r>
+      <w:proofErr w:type="spellEnd"/>
+      <w:r>
+        <w:rPr>
+          <w:rFonts w:ascii="Times New Roman" w:eastAsia="Playfair Display" w:hAnsi="Times New Roman" w:cs="Times New Roman"/>
+          <w:sz w:val="20"/>
+          <w:szCs w:val="20"/>
+        </w:rPr>
+        <w:t xml:space="preserve"> </w:t>
+      </w:r>
+      <w:proofErr w:type="spellStart"/>
+      <w:r>
+        <w:rPr>
+          <w:rFonts w:ascii="Times New Roman" w:eastAsia="Playfair Display" w:hAnsi="Times New Roman" w:cs="Times New Roman"/>
+          <w:sz w:val="20"/>
+          <w:szCs w:val="20"/>
+        </w:rPr>
+        <w:t>Schmidhuber</w:t>
+      </w:r>
+      <w:proofErr w:type="spellEnd"/>
+      <w:r>
+        <w:rPr>
+          <w:rFonts w:ascii="Times New Roman" w:eastAsia="Playfair Display" w:hAnsi="Times New Roman" w:cs="Times New Roman"/>
+          <w:sz w:val="20"/>
+          <w:szCs w:val="20"/>
+        </w:rPr>
+        <w:t xml:space="preserve">. </w:t>
       </w:r>
       <w:r>
         <w:rPr>

</xml_diff>